<commit_message>
Update Learning Styles Questionnarie.docx
</commit_message>
<xml_diff>
--- a/Administrative Documents/Learning Styles Questionnarie.docx
+++ b/Administrative Documents/Learning Styles Questionnarie.docx
@@ -1774,54 +1774,49 @@
           <w:rFonts w:ascii="Arial" w:hAnsi="Arial" w:cs="Arial"/>
           <w:sz w:val="24"/>
           <w:szCs w:val="24"/>
-          <w:lang w:val="es-PA"/>
-        </w:rPr>
-      </w:pPr>
-      <w:r>
-        <w:rPr>
-          <w:rFonts w:ascii="Arial" w:hAnsi="Arial" w:cs="Arial"/>
-          <w:sz w:val="24"/>
-          <w:szCs w:val="24"/>
-          <w:lang w:val="es-PA"/>
-        </w:rPr>
-        <w:t>Al momento de que se desplieguen cada una de las preguntas, se mostrarán estas posibles respuestas, las cuales representan los valores numéricos que se muestran en cuestión.</w:t>
-      </w:r>
-    </w:p>
-    <w:p>
-      <w:pPr>
-        <w:spacing w:line="360" w:lineRule="auto"/>
-        <w:jc w:val="both"/>
-        <w:rPr>
-          <w:rFonts w:ascii="Arial" w:hAnsi="Arial" w:cs="Arial"/>
-          <w:sz w:val="24"/>
-          <w:szCs w:val="24"/>
-          <w:lang w:val="es-PA"/>
-        </w:rPr>
-      </w:pPr>
-      <w:r>
-        <w:rPr>
-          <w:rFonts w:ascii="Arial" w:hAnsi="Arial" w:cs="Arial"/>
-          <w:sz w:val="24"/>
-          <w:szCs w:val="24"/>
-          <w:lang w:val="es-PA"/>
-        </w:rPr>
-        <w:t>Existen 6 Estilos de Aprendizaje, los cuales corresponden directamente a cada una de las siguientes preguntas:</w:t>
-      </w:r>
-    </w:p>
-    <w:p>
-      <w:pPr>
-        <w:pStyle w:val="ListParagraph"/>
-        <w:numPr>
-          <w:ilvl w:val="0"/>
-          <w:numId w:val="5"/>
-        </w:numPr>
-        <w:spacing w:line="360" w:lineRule="auto"/>
-        <w:jc w:val="both"/>
-        <w:rPr>
-          <w:rFonts w:ascii="Arial" w:hAnsi="Arial" w:cs="Arial"/>
-          <w:sz w:val="24"/>
-          <w:szCs w:val="24"/>
-          <w:lang w:val="es-PA"/>
+        </w:rPr>
+      </w:pPr>
+      <w:r>
+        <w:rPr>
+          <w:rFonts w:ascii="Arial" w:hAnsi="Arial" w:cs="Arial"/>
+          <w:sz w:val="24"/>
+          <w:szCs w:val="24"/>
+        </w:rPr>
+        <w:t>When each question is displayed, these possible answers will be shown, representing the numerical values shown in the question.</w:t>
+      </w:r>
+    </w:p>
+    <w:p>
+      <w:pPr>
+        <w:spacing w:line="360" w:lineRule="auto"/>
+        <w:jc w:val="both"/>
+        <w:rPr>
+          <w:rFonts w:ascii="Arial" w:hAnsi="Arial" w:cs="Arial"/>
+          <w:sz w:val="24"/>
+          <w:szCs w:val="24"/>
+        </w:rPr>
+      </w:pPr>
+      <w:r>
+        <w:rPr>
+          <w:rFonts w:ascii="Arial" w:hAnsi="Arial" w:cs="Arial"/>
+          <w:sz w:val="24"/>
+          <w:szCs w:val="24"/>
+        </w:rPr>
+        <w:t>There are 6 Learning Styles, which correspond directly to each of the following questions:</w:t>
+      </w:r>
+    </w:p>
+    <w:p>
+      <w:pPr>
+        <w:pStyle w:val="ListParagraph"/>
+        <w:numPr>
+          <w:ilvl w:val="0"/>
+          <w:numId w:val="8"/>
+        </w:numPr>
+        <w:spacing w:line="360" w:lineRule="auto"/>
+        <w:jc w:val="both"/>
+        <w:rPr>
+          <w:rFonts w:ascii="Arial" w:hAnsi="Arial" w:cs="Arial"/>
+          <w:sz w:val="24"/>
+          <w:szCs w:val="24"/>
         </w:rPr>
       </w:pPr>
       <w:r>
@@ -1831,7 +1826,6 @@
           <w:bCs/>
           <w:sz w:val="24"/>
           <w:szCs w:val="24"/>
-          <w:lang w:val="es-PA"/>
         </w:rPr>
         <w:t>Independiente</w:t>
       </w:r>
@@ -1840,27 +1834,26 @@
           <w:rFonts w:ascii="Arial" w:hAnsi="Arial" w:cs="Arial"/>
           <w:sz w:val="24"/>
           <w:szCs w:val="24"/>
-          <w:lang w:val="es-PA"/>
-        </w:rPr>
-        <w:t>: Pregunta 1, Pregunta 7, Pregunta 13, Pregunta 19, Pregunta 25, Pregunta 31, Pregunta 37, Pregunta 43, Pregunta 49 y Pregunta 55</w:t>
-      </w:r>
-    </w:p>
-    <w:p>
-      <w:pPr>
-        <w:pStyle w:val="ListParagraph"/>
-        <w:numPr>
-          <w:ilvl w:val="0"/>
-          <w:numId w:val="5"/>
-        </w:numPr>
-        <w:spacing w:line="360" w:lineRule="auto"/>
-        <w:jc w:val="both"/>
-        <w:rPr>
-          <w:rFonts w:ascii="Arial" w:hAnsi="Arial" w:cs="Arial"/>
-          <w:sz w:val="24"/>
-          <w:szCs w:val="24"/>
-          <w:lang w:val="es-PA"/>
-        </w:rPr>
-      </w:pPr>
+        </w:rPr>
+        <w:t>: Question 1, Question 7, Question 13, Question 19, Question 25, Question 31, Question 37, Question 43, Question 49, and Question 55</w:t>
+      </w:r>
+    </w:p>
+    <w:p>
+      <w:pPr>
+        <w:pStyle w:val="ListParagraph"/>
+        <w:numPr>
+          <w:ilvl w:val="0"/>
+          <w:numId w:val="8"/>
+        </w:numPr>
+        <w:spacing w:line="360" w:lineRule="auto"/>
+        <w:jc w:val="both"/>
+        <w:rPr>
+          <w:rFonts w:ascii="Arial" w:hAnsi="Arial" w:cs="Arial"/>
+          <w:sz w:val="24"/>
+          <w:szCs w:val="24"/>
+        </w:rPr>
+      </w:pPr>
+      <w:proofErr w:type="spellStart"/>
       <w:r>
         <w:rPr>
           <w:rFonts w:ascii="Arial" w:hAnsi="Arial" w:cs="Arial"/>
@@ -1868,26 +1861,43 @@
           <w:bCs/>
           <w:sz w:val="24"/>
           <w:szCs w:val="24"/>
-          <w:lang w:val="es-PA"/>
         </w:rPr>
         <w:t>Evitativo</w:t>
       </w:r>
-      <w:r>
-        <w:rPr>
-          <w:rFonts w:ascii="Arial" w:hAnsi="Arial" w:cs="Arial"/>
-          <w:sz w:val="24"/>
-          <w:szCs w:val="24"/>
-          <w:lang w:val="es-PA"/>
-        </w:rPr>
-        <w:t>: Pregunta 2, Pregunta 8, Pregunta 14, Pregunta 20, Pregunta 26, Pregunta 32, Pregunta 38, Pregunta 44, Pregunta 50 y Pregunta 56</w:t>
-      </w:r>
-    </w:p>
-    <w:p>
-      <w:pPr>
-        <w:pStyle w:val="ListParagraph"/>
-        <w:numPr>
-          <w:ilvl w:val="0"/>
-          <w:numId w:val="5"/>
+      <w:proofErr w:type="spellEnd"/>
+      <w:r>
+        <w:rPr>
+          <w:rFonts w:ascii="Arial" w:hAnsi="Arial" w:cs="Arial"/>
+          <w:sz w:val="24"/>
+          <w:szCs w:val="24"/>
+        </w:rPr>
+        <w:t xml:space="preserve">: Question 2, Question 8, Question 14, Question 20, Question 26, Question 32, Question 38, Question 44, Question </w:t>
+      </w:r>
+      <w:proofErr w:type="gramStart"/>
+      <w:r>
+        <w:rPr>
+          <w:rFonts w:ascii="Arial" w:hAnsi="Arial" w:cs="Arial"/>
+          <w:sz w:val="24"/>
+          <w:szCs w:val="24"/>
+        </w:rPr>
+        <w:t>50</w:t>
+      </w:r>
+      <w:proofErr w:type="gramEnd"/>
+      <w:r>
+        <w:rPr>
+          <w:rFonts w:ascii="Arial" w:hAnsi="Arial" w:cs="Arial"/>
+          <w:sz w:val="24"/>
+          <w:szCs w:val="24"/>
+        </w:rPr>
+        <w:t xml:space="preserve"> and Question 56</w:t>
+      </w:r>
+    </w:p>
+    <w:p>
+      <w:pPr>
+        <w:pStyle w:val="ListParagraph"/>
+        <w:numPr>
+          <w:ilvl w:val="0"/>
+          <w:numId w:val="8"/>
         </w:numPr>
         <w:spacing w:line="360" w:lineRule="auto"/>
         <w:jc w:val="both"/>
@@ -1916,15 +1926,215 @@
           <w:szCs w:val="24"/>
           <w:lang w:val="es-PA"/>
         </w:rPr>
-        <w:t>: Pregunta 3, Pregunta 9, Pregunta 15, Pregunta 21, Pregunta 27, Pregunta 33, Pregunta 39, Pregunta 45, Pregunta 51, Pregunta 57.</w:t>
-      </w:r>
-    </w:p>
-    <w:p>
-      <w:pPr>
-        <w:pStyle w:val="ListParagraph"/>
-        <w:numPr>
-          <w:ilvl w:val="0"/>
-          <w:numId w:val="5"/>
+        <w:t xml:space="preserve">: </w:t>
+      </w:r>
+      <w:proofErr w:type="spellStart"/>
+      <w:r>
+        <w:rPr>
+          <w:rFonts w:ascii="Arial" w:hAnsi="Arial" w:cs="Arial"/>
+          <w:sz w:val="24"/>
+          <w:szCs w:val="24"/>
+          <w:lang w:val="es-PA"/>
+        </w:rPr>
+        <w:t>Question</w:t>
+      </w:r>
+      <w:proofErr w:type="spellEnd"/>
+      <w:r>
+        <w:rPr>
+          <w:rFonts w:ascii="Arial" w:hAnsi="Arial" w:cs="Arial"/>
+          <w:sz w:val="24"/>
+          <w:szCs w:val="24"/>
+          <w:lang w:val="es-PA"/>
+        </w:rPr>
+        <w:t xml:space="preserve"> 3, </w:t>
+      </w:r>
+      <w:proofErr w:type="spellStart"/>
+      <w:r>
+        <w:rPr>
+          <w:rFonts w:ascii="Arial" w:hAnsi="Arial" w:cs="Arial"/>
+          <w:sz w:val="24"/>
+          <w:szCs w:val="24"/>
+          <w:lang w:val="es-PA"/>
+        </w:rPr>
+        <w:t>Question</w:t>
+      </w:r>
+      <w:proofErr w:type="spellEnd"/>
+      <w:r>
+        <w:rPr>
+          <w:rFonts w:ascii="Arial" w:hAnsi="Arial" w:cs="Arial"/>
+          <w:sz w:val="24"/>
+          <w:szCs w:val="24"/>
+          <w:lang w:val="es-PA"/>
+        </w:rPr>
+        <w:t xml:space="preserve"> 9, </w:t>
+      </w:r>
+      <w:proofErr w:type="spellStart"/>
+      <w:r>
+        <w:rPr>
+          <w:rFonts w:ascii="Arial" w:hAnsi="Arial" w:cs="Arial"/>
+          <w:sz w:val="24"/>
+          <w:szCs w:val="24"/>
+          <w:lang w:val="es-PA"/>
+        </w:rPr>
+        <w:t>Question</w:t>
+      </w:r>
+      <w:proofErr w:type="spellEnd"/>
+      <w:r>
+        <w:rPr>
+          <w:rFonts w:ascii="Arial" w:hAnsi="Arial" w:cs="Arial"/>
+          <w:sz w:val="24"/>
+          <w:szCs w:val="24"/>
+          <w:lang w:val="es-PA"/>
+        </w:rPr>
+        <w:t xml:space="preserve"> 15, </w:t>
+      </w:r>
+      <w:proofErr w:type="spellStart"/>
+      <w:r>
+        <w:rPr>
+          <w:rFonts w:ascii="Arial" w:hAnsi="Arial" w:cs="Arial"/>
+          <w:sz w:val="24"/>
+          <w:szCs w:val="24"/>
+          <w:lang w:val="es-PA"/>
+        </w:rPr>
+        <w:t>Question</w:t>
+      </w:r>
+      <w:proofErr w:type="spellEnd"/>
+      <w:r>
+        <w:rPr>
+          <w:rFonts w:ascii="Arial" w:hAnsi="Arial" w:cs="Arial"/>
+          <w:sz w:val="24"/>
+          <w:szCs w:val="24"/>
+          <w:lang w:val="es-PA"/>
+        </w:rPr>
+        <w:t xml:space="preserve"> 21, </w:t>
+      </w:r>
+      <w:proofErr w:type="spellStart"/>
+      <w:r>
+        <w:rPr>
+          <w:rFonts w:ascii="Arial" w:hAnsi="Arial" w:cs="Arial"/>
+          <w:sz w:val="24"/>
+          <w:szCs w:val="24"/>
+          <w:lang w:val="es-PA"/>
+        </w:rPr>
+        <w:t>Question</w:t>
+      </w:r>
+      <w:proofErr w:type="spellEnd"/>
+      <w:r>
+        <w:rPr>
+          <w:rFonts w:ascii="Arial" w:hAnsi="Arial" w:cs="Arial"/>
+          <w:sz w:val="24"/>
+          <w:szCs w:val="24"/>
+          <w:lang w:val="es-PA"/>
+        </w:rPr>
+        <w:t xml:space="preserve"> 27, </w:t>
+      </w:r>
+      <w:proofErr w:type="spellStart"/>
+      <w:r>
+        <w:rPr>
+          <w:rFonts w:ascii="Arial" w:hAnsi="Arial" w:cs="Arial"/>
+          <w:sz w:val="24"/>
+          <w:szCs w:val="24"/>
+          <w:lang w:val="es-PA"/>
+        </w:rPr>
+        <w:t>Question</w:t>
+      </w:r>
+      <w:proofErr w:type="spellEnd"/>
+      <w:r>
+        <w:rPr>
+          <w:rFonts w:ascii="Arial" w:hAnsi="Arial" w:cs="Arial"/>
+          <w:sz w:val="24"/>
+          <w:szCs w:val="24"/>
+          <w:lang w:val="es-PA"/>
+        </w:rPr>
+        <w:t xml:space="preserve"> 33, </w:t>
+      </w:r>
+      <w:proofErr w:type="spellStart"/>
+      <w:r>
+        <w:rPr>
+          <w:rFonts w:ascii="Arial" w:hAnsi="Arial" w:cs="Arial"/>
+          <w:sz w:val="24"/>
+          <w:szCs w:val="24"/>
+          <w:lang w:val="es-PA"/>
+        </w:rPr>
+        <w:t>Question</w:t>
+      </w:r>
+      <w:proofErr w:type="spellEnd"/>
+      <w:r>
+        <w:rPr>
+          <w:rFonts w:ascii="Arial" w:hAnsi="Arial" w:cs="Arial"/>
+          <w:sz w:val="24"/>
+          <w:szCs w:val="24"/>
+          <w:lang w:val="es-PA"/>
+        </w:rPr>
+        <w:t xml:space="preserve"> 39, </w:t>
+      </w:r>
+      <w:proofErr w:type="spellStart"/>
+      <w:r>
+        <w:rPr>
+          <w:rFonts w:ascii="Arial" w:hAnsi="Arial" w:cs="Arial"/>
+          <w:sz w:val="24"/>
+          <w:szCs w:val="24"/>
+          <w:lang w:val="es-PA"/>
+        </w:rPr>
+        <w:t>Question</w:t>
+      </w:r>
+      <w:proofErr w:type="spellEnd"/>
+      <w:r>
+        <w:rPr>
+          <w:rFonts w:ascii="Arial" w:hAnsi="Arial" w:cs="Arial"/>
+          <w:sz w:val="24"/>
+          <w:szCs w:val="24"/>
+          <w:lang w:val="es-PA"/>
+        </w:rPr>
+        <w:t xml:space="preserve"> 45, </w:t>
+      </w:r>
+      <w:proofErr w:type="spellStart"/>
+      <w:r>
+        <w:rPr>
+          <w:rFonts w:ascii="Arial" w:hAnsi="Arial" w:cs="Arial"/>
+          <w:sz w:val="24"/>
+          <w:szCs w:val="24"/>
+          <w:lang w:val="es-PA"/>
+        </w:rPr>
+        <w:t>Question</w:t>
+      </w:r>
+      <w:proofErr w:type="spellEnd"/>
+      <w:r>
+        <w:rPr>
+          <w:rFonts w:ascii="Arial" w:hAnsi="Arial" w:cs="Arial"/>
+          <w:sz w:val="24"/>
+          <w:szCs w:val="24"/>
+          <w:lang w:val="es-PA"/>
+        </w:rPr>
+        <w:t xml:space="preserve"> 51, </w:t>
+      </w:r>
+      <w:proofErr w:type="spellStart"/>
+      <w:r>
+        <w:rPr>
+          <w:rFonts w:ascii="Arial" w:hAnsi="Arial" w:cs="Arial"/>
+          <w:sz w:val="24"/>
+          <w:szCs w:val="24"/>
+          <w:lang w:val="es-PA"/>
+        </w:rPr>
+        <w:t>Question</w:t>
+      </w:r>
+      <w:proofErr w:type="spellEnd"/>
+      <w:r>
+        <w:rPr>
+          <w:rFonts w:ascii="Arial" w:hAnsi="Arial" w:cs="Arial"/>
+          <w:sz w:val="24"/>
+          <w:szCs w:val="24"/>
+          <w:lang w:val="es-PA"/>
+        </w:rPr>
+        <w:t xml:space="preserve"> 57.</w:t>
+      </w:r>
+    </w:p>
+    <w:p>
+      <w:pPr>
+        <w:pStyle w:val="ListParagraph"/>
+        <w:numPr>
+          <w:ilvl w:val="0"/>
+          <w:numId w:val="8"/>
         </w:numPr>
         <w:spacing w:line="360" w:lineRule="auto"/>
         <w:jc w:val="both"/>
@@ -1953,15 +2163,215 @@
           <w:szCs w:val="24"/>
           <w:lang w:val="es-PA"/>
         </w:rPr>
-        <w:t>: Pregunta 4, Pregunta 10, Pregunta 16, Pregunta 22, Pregunta 28, Pregunta 34, Pregunta 40, Pregunta 46, Pregunta 51, Pregunta 57.</w:t>
-      </w:r>
-    </w:p>
-    <w:p>
-      <w:pPr>
-        <w:pStyle w:val="ListParagraph"/>
-        <w:numPr>
-          <w:ilvl w:val="0"/>
-          <w:numId w:val="5"/>
+        <w:t xml:space="preserve">: </w:t>
+      </w:r>
+      <w:proofErr w:type="spellStart"/>
+      <w:r>
+        <w:rPr>
+          <w:rFonts w:ascii="Arial" w:hAnsi="Arial" w:cs="Arial"/>
+          <w:sz w:val="24"/>
+          <w:szCs w:val="24"/>
+          <w:lang w:val="es-PA"/>
+        </w:rPr>
+        <w:t>Question</w:t>
+      </w:r>
+      <w:proofErr w:type="spellEnd"/>
+      <w:r>
+        <w:rPr>
+          <w:rFonts w:ascii="Arial" w:hAnsi="Arial" w:cs="Arial"/>
+          <w:sz w:val="24"/>
+          <w:szCs w:val="24"/>
+          <w:lang w:val="es-PA"/>
+        </w:rPr>
+        <w:t xml:space="preserve"> 4, </w:t>
+      </w:r>
+      <w:proofErr w:type="spellStart"/>
+      <w:r>
+        <w:rPr>
+          <w:rFonts w:ascii="Arial" w:hAnsi="Arial" w:cs="Arial"/>
+          <w:sz w:val="24"/>
+          <w:szCs w:val="24"/>
+          <w:lang w:val="es-PA"/>
+        </w:rPr>
+        <w:t>Question</w:t>
+      </w:r>
+      <w:proofErr w:type="spellEnd"/>
+      <w:r>
+        <w:rPr>
+          <w:rFonts w:ascii="Arial" w:hAnsi="Arial" w:cs="Arial"/>
+          <w:sz w:val="24"/>
+          <w:szCs w:val="24"/>
+          <w:lang w:val="es-PA"/>
+        </w:rPr>
+        <w:t xml:space="preserve"> 10, </w:t>
+      </w:r>
+      <w:proofErr w:type="spellStart"/>
+      <w:r>
+        <w:rPr>
+          <w:rFonts w:ascii="Arial" w:hAnsi="Arial" w:cs="Arial"/>
+          <w:sz w:val="24"/>
+          <w:szCs w:val="24"/>
+          <w:lang w:val="es-PA"/>
+        </w:rPr>
+        <w:t>Question</w:t>
+      </w:r>
+      <w:proofErr w:type="spellEnd"/>
+      <w:r>
+        <w:rPr>
+          <w:rFonts w:ascii="Arial" w:hAnsi="Arial" w:cs="Arial"/>
+          <w:sz w:val="24"/>
+          <w:szCs w:val="24"/>
+          <w:lang w:val="es-PA"/>
+        </w:rPr>
+        <w:t xml:space="preserve"> 16, </w:t>
+      </w:r>
+      <w:proofErr w:type="spellStart"/>
+      <w:r>
+        <w:rPr>
+          <w:rFonts w:ascii="Arial" w:hAnsi="Arial" w:cs="Arial"/>
+          <w:sz w:val="24"/>
+          <w:szCs w:val="24"/>
+          <w:lang w:val="es-PA"/>
+        </w:rPr>
+        <w:t>Question</w:t>
+      </w:r>
+      <w:proofErr w:type="spellEnd"/>
+      <w:r>
+        <w:rPr>
+          <w:rFonts w:ascii="Arial" w:hAnsi="Arial" w:cs="Arial"/>
+          <w:sz w:val="24"/>
+          <w:szCs w:val="24"/>
+          <w:lang w:val="es-PA"/>
+        </w:rPr>
+        <w:t xml:space="preserve"> 22, </w:t>
+      </w:r>
+      <w:proofErr w:type="spellStart"/>
+      <w:r>
+        <w:rPr>
+          <w:rFonts w:ascii="Arial" w:hAnsi="Arial" w:cs="Arial"/>
+          <w:sz w:val="24"/>
+          <w:szCs w:val="24"/>
+          <w:lang w:val="es-PA"/>
+        </w:rPr>
+        <w:t>Question</w:t>
+      </w:r>
+      <w:proofErr w:type="spellEnd"/>
+      <w:r>
+        <w:rPr>
+          <w:rFonts w:ascii="Arial" w:hAnsi="Arial" w:cs="Arial"/>
+          <w:sz w:val="24"/>
+          <w:szCs w:val="24"/>
+          <w:lang w:val="es-PA"/>
+        </w:rPr>
+        <w:t xml:space="preserve"> 28, </w:t>
+      </w:r>
+      <w:proofErr w:type="spellStart"/>
+      <w:r>
+        <w:rPr>
+          <w:rFonts w:ascii="Arial" w:hAnsi="Arial" w:cs="Arial"/>
+          <w:sz w:val="24"/>
+          <w:szCs w:val="24"/>
+          <w:lang w:val="es-PA"/>
+        </w:rPr>
+        <w:t>Question</w:t>
+      </w:r>
+      <w:proofErr w:type="spellEnd"/>
+      <w:r>
+        <w:rPr>
+          <w:rFonts w:ascii="Arial" w:hAnsi="Arial" w:cs="Arial"/>
+          <w:sz w:val="24"/>
+          <w:szCs w:val="24"/>
+          <w:lang w:val="es-PA"/>
+        </w:rPr>
+        <w:t xml:space="preserve"> 34, </w:t>
+      </w:r>
+      <w:proofErr w:type="spellStart"/>
+      <w:r>
+        <w:rPr>
+          <w:rFonts w:ascii="Arial" w:hAnsi="Arial" w:cs="Arial"/>
+          <w:sz w:val="24"/>
+          <w:szCs w:val="24"/>
+          <w:lang w:val="es-PA"/>
+        </w:rPr>
+        <w:t>Question</w:t>
+      </w:r>
+      <w:proofErr w:type="spellEnd"/>
+      <w:r>
+        <w:rPr>
+          <w:rFonts w:ascii="Arial" w:hAnsi="Arial" w:cs="Arial"/>
+          <w:sz w:val="24"/>
+          <w:szCs w:val="24"/>
+          <w:lang w:val="es-PA"/>
+        </w:rPr>
+        <w:t xml:space="preserve"> 40, </w:t>
+      </w:r>
+      <w:proofErr w:type="spellStart"/>
+      <w:r>
+        <w:rPr>
+          <w:rFonts w:ascii="Arial" w:hAnsi="Arial" w:cs="Arial"/>
+          <w:sz w:val="24"/>
+          <w:szCs w:val="24"/>
+          <w:lang w:val="es-PA"/>
+        </w:rPr>
+        <w:t>Question</w:t>
+      </w:r>
+      <w:proofErr w:type="spellEnd"/>
+      <w:r>
+        <w:rPr>
+          <w:rFonts w:ascii="Arial" w:hAnsi="Arial" w:cs="Arial"/>
+          <w:sz w:val="24"/>
+          <w:szCs w:val="24"/>
+          <w:lang w:val="es-PA"/>
+        </w:rPr>
+        <w:t xml:space="preserve"> 46, </w:t>
+      </w:r>
+      <w:proofErr w:type="spellStart"/>
+      <w:r>
+        <w:rPr>
+          <w:rFonts w:ascii="Arial" w:hAnsi="Arial" w:cs="Arial"/>
+          <w:sz w:val="24"/>
+          <w:szCs w:val="24"/>
+          <w:lang w:val="es-PA"/>
+        </w:rPr>
+        <w:t>Question</w:t>
+      </w:r>
+      <w:proofErr w:type="spellEnd"/>
+      <w:r>
+        <w:rPr>
+          <w:rFonts w:ascii="Arial" w:hAnsi="Arial" w:cs="Arial"/>
+          <w:sz w:val="24"/>
+          <w:szCs w:val="24"/>
+          <w:lang w:val="es-PA"/>
+        </w:rPr>
+        <w:t xml:space="preserve"> 51, </w:t>
+      </w:r>
+      <w:proofErr w:type="spellStart"/>
+      <w:r>
+        <w:rPr>
+          <w:rFonts w:ascii="Arial" w:hAnsi="Arial" w:cs="Arial"/>
+          <w:sz w:val="24"/>
+          <w:szCs w:val="24"/>
+          <w:lang w:val="es-PA"/>
+        </w:rPr>
+        <w:t>Question</w:t>
+      </w:r>
+      <w:proofErr w:type="spellEnd"/>
+      <w:r>
+        <w:rPr>
+          <w:rFonts w:ascii="Arial" w:hAnsi="Arial" w:cs="Arial"/>
+          <w:sz w:val="24"/>
+          <w:szCs w:val="24"/>
+          <w:lang w:val="es-PA"/>
+        </w:rPr>
+        <w:t xml:space="preserve"> 57.</w:t>
+      </w:r>
+    </w:p>
+    <w:p>
+      <w:pPr>
+        <w:pStyle w:val="ListParagraph"/>
+        <w:numPr>
+          <w:ilvl w:val="0"/>
+          <w:numId w:val="8"/>
         </w:numPr>
         <w:spacing w:line="360" w:lineRule="auto"/>
         <w:jc w:val="both"/>
@@ -1990,15 +2400,215 @@
           <w:szCs w:val="24"/>
           <w:lang w:val="es-PA"/>
         </w:rPr>
-        <w:t>: Pregunta 5, Pregunta 11, Pregunta 17, Pregunta 23, Pregunta 29, Pregunta 35, Pregunta 41, Pregunta 47, Pregunta 53, Pregunta 59.</w:t>
-      </w:r>
-    </w:p>
-    <w:p>
-      <w:pPr>
-        <w:pStyle w:val="ListParagraph"/>
-        <w:numPr>
-          <w:ilvl w:val="0"/>
-          <w:numId w:val="5"/>
+        <w:t xml:space="preserve">: </w:t>
+      </w:r>
+      <w:proofErr w:type="spellStart"/>
+      <w:r>
+        <w:rPr>
+          <w:rFonts w:ascii="Arial" w:hAnsi="Arial" w:cs="Arial"/>
+          <w:sz w:val="24"/>
+          <w:szCs w:val="24"/>
+          <w:lang w:val="es-PA"/>
+        </w:rPr>
+        <w:t>Question</w:t>
+      </w:r>
+      <w:proofErr w:type="spellEnd"/>
+      <w:r>
+        <w:rPr>
+          <w:rFonts w:ascii="Arial" w:hAnsi="Arial" w:cs="Arial"/>
+          <w:sz w:val="24"/>
+          <w:szCs w:val="24"/>
+          <w:lang w:val="es-PA"/>
+        </w:rPr>
+        <w:t xml:space="preserve"> 5, </w:t>
+      </w:r>
+      <w:proofErr w:type="spellStart"/>
+      <w:r>
+        <w:rPr>
+          <w:rFonts w:ascii="Arial" w:hAnsi="Arial" w:cs="Arial"/>
+          <w:sz w:val="24"/>
+          <w:szCs w:val="24"/>
+          <w:lang w:val="es-PA"/>
+        </w:rPr>
+        <w:t>Question</w:t>
+      </w:r>
+      <w:proofErr w:type="spellEnd"/>
+      <w:r>
+        <w:rPr>
+          <w:rFonts w:ascii="Arial" w:hAnsi="Arial" w:cs="Arial"/>
+          <w:sz w:val="24"/>
+          <w:szCs w:val="24"/>
+          <w:lang w:val="es-PA"/>
+        </w:rPr>
+        <w:t xml:space="preserve"> 11, </w:t>
+      </w:r>
+      <w:proofErr w:type="spellStart"/>
+      <w:r>
+        <w:rPr>
+          <w:rFonts w:ascii="Arial" w:hAnsi="Arial" w:cs="Arial"/>
+          <w:sz w:val="24"/>
+          <w:szCs w:val="24"/>
+          <w:lang w:val="es-PA"/>
+        </w:rPr>
+        <w:t>Question</w:t>
+      </w:r>
+      <w:proofErr w:type="spellEnd"/>
+      <w:r>
+        <w:rPr>
+          <w:rFonts w:ascii="Arial" w:hAnsi="Arial" w:cs="Arial"/>
+          <w:sz w:val="24"/>
+          <w:szCs w:val="24"/>
+          <w:lang w:val="es-PA"/>
+        </w:rPr>
+        <w:t xml:space="preserve"> 17, </w:t>
+      </w:r>
+      <w:proofErr w:type="spellStart"/>
+      <w:r>
+        <w:rPr>
+          <w:rFonts w:ascii="Arial" w:hAnsi="Arial" w:cs="Arial"/>
+          <w:sz w:val="24"/>
+          <w:szCs w:val="24"/>
+          <w:lang w:val="es-PA"/>
+        </w:rPr>
+        <w:t>Question</w:t>
+      </w:r>
+      <w:proofErr w:type="spellEnd"/>
+      <w:r>
+        <w:rPr>
+          <w:rFonts w:ascii="Arial" w:hAnsi="Arial" w:cs="Arial"/>
+          <w:sz w:val="24"/>
+          <w:szCs w:val="24"/>
+          <w:lang w:val="es-PA"/>
+        </w:rPr>
+        <w:t xml:space="preserve"> 23, </w:t>
+      </w:r>
+      <w:proofErr w:type="spellStart"/>
+      <w:r>
+        <w:rPr>
+          <w:rFonts w:ascii="Arial" w:hAnsi="Arial" w:cs="Arial"/>
+          <w:sz w:val="24"/>
+          <w:szCs w:val="24"/>
+          <w:lang w:val="es-PA"/>
+        </w:rPr>
+        <w:t>Question</w:t>
+      </w:r>
+      <w:proofErr w:type="spellEnd"/>
+      <w:r>
+        <w:rPr>
+          <w:rFonts w:ascii="Arial" w:hAnsi="Arial" w:cs="Arial"/>
+          <w:sz w:val="24"/>
+          <w:szCs w:val="24"/>
+          <w:lang w:val="es-PA"/>
+        </w:rPr>
+        <w:t xml:space="preserve"> 29, </w:t>
+      </w:r>
+      <w:proofErr w:type="spellStart"/>
+      <w:r>
+        <w:rPr>
+          <w:rFonts w:ascii="Arial" w:hAnsi="Arial" w:cs="Arial"/>
+          <w:sz w:val="24"/>
+          <w:szCs w:val="24"/>
+          <w:lang w:val="es-PA"/>
+        </w:rPr>
+        <w:t>Question</w:t>
+      </w:r>
+      <w:proofErr w:type="spellEnd"/>
+      <w:r>
+        <w:rPr>
+          <w:rFonts w:ascii="Arial" w:hAnsi="Arial" w:cs="Arial"/>
+          <w:sz w:val="24"/>
+          <w:szCs w:val="24"/>
+          <w:lang w:val="es-PA"/>
+        </w:rPr>
+        <w:t xml:space="preserve"> 35, </w:t>
+      </w:r>
+      <w:proofErr w:type="spellStart"/>
+      <w:r>
+        <w:rPr>
+          <w:rFonts w:ascii="Arial" w:hAnsi="Arial" w:cs="Arial"/>
+          <w:sz w:val="24"/>
+          <w:szCs w:val="24"/>
+          <w:lang w:val="es-PA"/>
+        </w:rPr>
+        <w:t>Question</w:t>
+      </w:r>
+      <w:proofErr w:type="spellEnd"/>
+      <w:r>
+        <w:rPr>
+          <w:rFonts w:ascii="Arial" w:hAnsi="Arial" w:cs="Arial"/>
+          <w:sz w:val="24"/>
+          <w:szCs w:val="24"/>
+          <w:lang w:val="es-PA"/>
+        </w:rPr>
+        <w:t xml:space="preserve"> 41, </w:t>
+      </w:r>
+      <w:proofErr w:type="spellStart"/>
+      <w:r>
+        <w:rPr>
+          <w:rFonts w:ascii="Arial" w:hAnsi="Arial" w:cs="Arial"/>
+          <w:sz w:val="24"/>
+          <w:szCs w:val="24"/>
+          <w:lang w:val="es-PA"/>
+        </w:rPr>
+        <w:t>Question</w:t>
+      </w:r>
+      <w:proofErr w:type="spellEnd"/>
+      <w:r>
+        <w:rPr>
+          <w:rFonts w:ascii="Arial" w:hAnsi="Arial" w:cs="Arial"/>
+          <w:sz w:val="24"/>
+          <w:szCs w:val="24"/>
+          <w:lang w:val="es-PA"/>
+        </w:rPr>
+        <w:t xml:space="preserve"> 47, </w:t>
+      </w:r>
+      <w:proofErr w:type="spellStart"/>
+      <w:r>
+        <w:rPr>
+          <w:rFonts w:ascii="Arial" w:hAnsi="Arial" w:cs="Arial"/>
+          <w:sz w:val="24"/>
+          <w:szCs w:val="24"/>
+          <w:lang w:val="es-PA"/>
+        </w:rPr>
+        <w:t>Question</w:t>
+      </w:r>
+      <w:proofErr w:type="spellEnd"/>
+      <w:r>
+        <w:rPr>
+          <w:rFonts w:ascii="Arial" w:hAnsi="Arial" w:cs="Arial"/>
+          <w:sz w:val="24"/>
+          <w:szCs w:val="24"/>
+          <w:lang w:val="es-PA"/>
+        </w:rPr>
+        <w:t xml:space="preserve"> 53, </w:t>
+      </w:r>
+      <w:proofErr w:type="spellStart"/>
+      <w:r>
+        <w:rPr>
+          <w:rFonts w:ascii="Arial" w:hAnsi="Arial" w:cs="Arial"/>
+          <w:sz w:val="24"/>
+          <w:szCs w:val="24"/>
+          <w:lang w:val="es-PA"/>
+        </w:rPr>
+        <w:t>Question</w:t>
+      </w:r>
+      <w:proofErr w:type="spellEnd"/>
+      <w:r>
+        <w:rPr>
+          <w:rFonts w:ascii="Arial" w:hAnsi="Arial" w:cs="Arial"/>
+          <w:sz w:val="24"/>
+          <w:szCs w:val="24"/>
+          <w:lang w:val="es-PA"/>
+        </w:rPr>
+        <w:t xml:space="preserve"> 59.</w:t>
+      </w:r>
+    </w:p>
+    <w:p>
+      <w:pPr>
+        <w:pStyle w:val="ListParagraph"/>
+        <w:numPr>
+          <w:ilvl w:val="0"/>
+          <w:numId w:val="8"/>
         </w:numPr>
         <w:spacing w:line="360" w:lineRule="auto"/>
         <w:jc w:val="both"/>
@@ -2027,49 +2637,311 @@
           <w:szCs w:val="24"/>
           <w:lang w:val="es-PA"/>
         </w:rPr>
-        <w:t>: Pregunta 06, Pregunta 12, Pregunta 18, Pregunta 24, Pregunta 30, Pregunta 36, Pregunta 42, Pregunta 48, Pregunta 54, Pregunta 60.</w:t>
-      </w:r>
-    </w:p>
-    <w:p>
-      <w:pPr>
-        <w:spacing w:line="360" w:lineRule="auto"/>
-        <w:jc w:val="both"/>
-        <w:rPr>
-          <w:rFonts w:ascii="Arial" w:hAnsi="Arial" w:cs="Arial"/>
-          <w:sz w:val="24"/>
-          <w:szCs w:val="24"/>
-          <w:lang w:val="es-PA"/>
-        </w:rPr>
-      </w:pPr>
-      <w:r>
-        <w:rPr>
-          <w:rFonts w:ascii="Arial" w:hAnsi="Arial" w:cs="Arial"/>
-          <w:sz w:val="24"/>
-          <w:szCs w:val="24"/>
-          <w:lang w:val="es-PA"/>
-        </w:rPr>
-        <w:t>Para conocer ¿Qué estilo de Aprendizaje corresponde a cada estudiante?, se totalizan los resultados para cada uno de los 6 estilos, tomando en cuenta que los valores numéricos que serán utilizados serán aquellos a (1), Totalmente en Desacuerdo; (2), Moderadamente en desacuerdo; (3), Indeciso; (4) Moderadamente de acuerdo y (5), Totalmente de Acuerdo.</w:t>
-      </w:r>
-    </w:p>
-    <w:p>
-      <w:pPr>
-        <w:spacing w:line="360" w:lineRule="auto"/>
-        <w:jc w:val="both"/>
-        <w:rPr>
-          <w:rFonts w:ascii="Arial" w:hAnsi="Arial" w:cs="Arial"/>
-          <w:sz w:val="24"/>
-          <w:szCs w:val="24"/>
-          <w:lang w:val="es-PA"/>
-        </w:rPr>
-      </w:pPr>
-      <w:r>
-        <w:rPr>
-          <w:rFonts w:ascii="Arial" w:hAnsi="Arial" w:cs="Arial"/>
-          <w:sz w:val="24"/>
-          <w:szCs w:val="24"/>
-          <w:lang w:val="es-PA"/>
-        </w:rPr>
-        <w:t>Primero, se suman cada uno de los puntajes ingresados por el estudiante en para los diferentes Estilos de Aprendizaje, considerando sus respectivas preguntas y luego se tomará el promedio de las respuestas de los estudiantes a cada uno de estilos y utilizando de 3-5 decimales, se obtendrá el promedio de estas y con eso se le asignará un estilo de aprendizaje específico que luego le será mostrado en una pantalla diferente, con los siguientes textos:</w:t>
+        <w:t xml:space="preserve">: </w:t>
+      </w:r>
+      <w:proofErr w:type="spellStart"/>
+      <w:r>
+        <w:rPr>
+          <w:rFonts w:ascii="Arial" w:hAnsi="Arial" w:cs="Arial"/>
+          <w:sz w:val="24"/>
+          <w:szCs w:val="24"/>
+          <w:lang w:val="es-PA"/>
+        </w:rPr>
+        <w:t>Question</w:t>
+      </w:r>
+      <w:proofErr w:type="spellEnd"/>
+      <w:r>
+        <w:rPr>
+          <w:rFonts w:ascii="Arial" w:hAnsi="Arial" w:cs="Arial"/>
+          <w:sz w:val="24"/>
+          <w:szCs w:val="24"/>
+          <w:lang w:val="es-PA"/>
+        </w:rPr>
+        <w:t xml:space="preserve"> 06, </w:t>
+      </w:r>
+      <w:proofErr w:type="spellStart"/>
+      <w:r>
+        <w:rPr>
+          <w:rFonts w:ascii="Arial" w:hAnsi="Arial" w:cs="Arial"/>
+          <w:sz w:val="24"/>
+          <w:szCs w:val="24"/>
+          <w:lang w:val="es-PA"/>
+        </w:rPr>
+        <w:t>Question</w:t>
+      </w:r>
+      <w:proofErr w:type="spellEnd"/>
+      <w:r>
+        <w:rPr>
+          <w:rFonts w:ascii="Arial" w:hAnsi="Arial" w:cs="Arial"/>
+          <w:sz w:val="24"/>
+          <w:szCs w:val="24"/>
+          <w:lang w:val="es-PA"/>
+        </w:rPr>
+        <w:t xml:space="preserve"> 12, </w:t>
+      </w:r>
+      <w:proofErr w:type="spellStart"/>
+      <w:r>
+        <w:rPr>
+          <w:rFonts w:ascii="Arial" w:hAnsi="Arial" w:cs="Arial"/>
+          <w:sz w:val="24"/>
+          <w:szCs w:val="24"/>
+          <w:lang w:val="es-PA"/>
+        </w:rPr>
+        <w:t>Question</w:t>
+      </w:r>
+      <w:proofErr w:type="spellEnd"/>
+      <w:r>
+        <w:rPr>
+          <w:rFonts w:ascii="Arial" w:hAnsi="Arial" w:cs="Arial"/>
+          <w:sz w:val="24"/>
+          <w:szCs w:val="24"/>
+          <w:lang w:val="es-PA"/>
+        </w:rPr>
+        <w:t xml:space="preserve"> 18, </w:t>
+      </w:r>
+      <w:proofErr w:type="spellStart"/>
+      <w:r>
+        <w:rPr>
+          <w:rFonts w:ascii="Arial" w:hAnsi="Arial" w:cs="Arial"/>
+          <w:sz w:val="24"/>
+          <w:szCs w:val="24"/>
+          <w:lang w:val="es-PA"/>
+        </w:rPr>
+        <w:t>Question</w:t>
+      </w:r>
+      <w:proofErr w:type="spellEnd"/>
+      <w:r>
+        <w:rPr>
+          <w:rFonts w:ascii="Arial" w:hAnsi="Arial" w:cs="Arial"/>
+          <w:sz w:val="24"/>
+          <w:szCs w:val="24"/>
+          <w:lang w:val="es-PA"/>
+        </w:rPr>
+        <w:t xml:space="preserve"> 24, </w:t>
+      </w:r>
+      <w:proofErr w:type="spellStart"/>
+      <w:r>
+        <w:rPr>
+          <w:rFonts w:ascii="Arial" w:hAnsi="Arial" w:cs="Arial"/>
+          <w:sz w:val="24"/>
+          <w:szCs w:val="24"/>
+          <w:lang w:val="es-PA"/>
+        </w:rPr>
+        <w:t>Question</w:t>
+      </w:r>
+      <w:proofErr w:type="spellEnd"/>
+      <w:r>
+        <w:rPr>
+          <w:rFonts w:ascii="Arial" w:hAnsi="Arial" w:cs="Arial"/>
+          <w:sz w:val="24"/>
+          <w:szCs w:val="24"/>
+          <w:lang w:val="es-PA"/>
+        </w:rPr>
+        <w:t xml:space="preserve"> 30, </w:t>
+      </w:r>
+      <w:proofErr w:type="spellStart"/>
+      <w:r>
+        <w:rPr>
+          <w:rFonts w:ascii="Arial" w:hAnsi="Arial" w:cs="Arial"/>
+          <w:sz w:val="24"/>
+          <w:szCs w:val="24"/>
+          <w:lang w:val="es-PA"/>
+        </w:rPr>
+        <w:t>Question</w:t>
+      </w:r>
+      <w:proofErr w:type="spellEnd"/>
+      <w:r>
+        <w:rPr>
+          <w:rFonts w:ascii="Arial" w:hAnsi="Arial" w:cs="Arial"/>
+          <w:sz w:val="24"/>
+          <w:szCs w:val="24"/>
+          <w:lang w:val="es-PA"/>
+        </w:rPr>
+        <w:t xml:space="preserve"> 36, </w:t>
+      </w:r>
+      <w:proofErr w:type="spellStart"/>
+      <w:r>
+        <w:rPr>
+          <w:rFonts w:ascii="Arial" w:hAnsi="Arial" w:cs="Arial"/>
+          <w:sz w:val="24"/>
+          <w:szCs w:val="24"/>
+          <w:lang w:val="es-PA"/>
+        </w:rPr>
+        <w:t>Question</w:t>
+      </w:r>
+      <w:proofErr w:type="spellEnd"/>
+      <w:r>
+        <w:rPr>
+          <w:rFonts w:ascii="Arial" w:hAnsi="Arial" w:cs="Arial"/>
+          <w:sz w:val="24"/>
+          <w:szCs w:val="24"/>
+          <w:lang w:val="es-PA"/>
+        </w:rPr>
+        <w:t xml:space="preserve"> 42, </w:t>
+      </w:r>
+      <w:proofErr w:type="spellStart"/>
+      <w:r>
+        <w:rPr>
+          <w:rFonts w:ascii="Arial" w:hAnsi="Arial" w:cs="Arial"/>
+          <w:sz w:val="24"/>
+          <w:szCs w:val="24"/>
+          <w:lang w:val="es-PA"/>
+        </w:rPr>
+        <w:t>Question</w:t>
+      </w:r>
+      <w:proofErr w:type="spellEnd"/>
+      <w:r>
+        <w:rPr>
+          <w:rFonts w:ascii="Arial" w:hAnsi="Arial" w:cs="Arial"/>
+          <w:sz w:val="24"/>
+          <w:szCs w:val="24"/>
+          <w:lang w:val="es-PA"/>
+        </w:rPr>
+        <w:t xml:space="preserve"> 48, </w:t>
+      </w:r>
+      <w:proofErr w:type="spellStart"/>
+      <w:r>
+        <w:rPr>
+          <w:rFonts w:ascii="Arial" w:hAnsi="Arial" w:cs="Arial"/>
+          <w:sz w:val="24"/>
+          <w:szCs w:val="24"/>
+          <w:lang w:val="es-PA"/>
+        </w:rPr>
+        <w:t>Question</w:t>
+      </w:r>
+      <w:proofErr w:type="spellEnd"/>
+      <w:r>
+        <w:rPr>
+          <w:rFonts w:ascii="Arial" w:hAnsi="Arial" w:cs="Arial"/>
+          <w:sz w:val="24"/>
+          <w:szCs w:val="24"/>
+          <w:lang w:val="es-PA"/>
+        </w:rPr>
+        <w:t xml:space="preserve"> 54, </w:t>
+      </w:r>
+      <w:proofErr w:type="spellStart"/>
+      <w:r>
+        <w:rPr>
+          <w:rFonts w:ascii="Arial" w:hAnsi="Arial" w:cs="Arial"/>
+          <w:sz w:val="24"/>
+          <w:szCs w:val="24"/>
+          <w:lang w:val="es-PA"/>
+        </w:rPr>
+        <w:t>Question</w:t>
+      </w:r>
+      <w:proofErr w:type="spellEnd"/>
+      <w:r>
+        <w:rPr>
+          <w:rFonts w:ascii="Arial" w:hAnsi="Arial" w:cs="Arial"/>
+          <w:sz w:val="24"/>
+          <w:szCs w:val="24"/>
+          <w:lang w:val="es-PA"/>
+        </w:rPr>
+        <w:t xml:space="preserve"> 60.</w:t>
+      </w:r>
+    </w:p>
+    <w:p>
+      <w:pPr>
+        <w:spacing w:line="360" w:lineRule="auto"/>
+        <w:jc w:val="both"/>
+        <w:rPr>
+          <w:rFonts w:ascii="Arial" w:hAnsi="Arial" w:cs="Arial"/>
+          <w:sz w:val="24"/>
+          <w:szCs w:val="24"/>
+        </w:rPr>
+      </w:pPr>
+      <w:r>
+        <w:rPr>
+          <w:rFonts w:ascii="Arial" w:hAnsi="Arial" w:cs="Arial"/>
+          <w:sz w:val="24"/>
+          <w:szCs w:val="24"/>
+        </w:rPr>
+        <w:t xml:space="preserve">To find out which learning style corresponds to each </w:t>
+      </w:r>
+      <w:r>
+        <w:rPr>
+          <w:rFonts w:ascii="Arial" w:hAnsi="Arial" w:cs="Arial"/>
+          <w:sz w:val="24"/>
+          <w:szCs w:val="24"/>
+        </w:rPr>
+        <w:t>student?</w:t>
+      </w:r>
+      <w:r>
+        <w:rPr>
+          <w:rFonts w:ascii="Arial" w:hAnsi="Arial" w:cs="Arial"/>
+          <w:sz w:val="24"/>
+          <w:szCs w:val="24"/>
+        </w:rPr>
+        <w:t xml:space="preserve"> </w:t>
+      </w:r>
+      <w:proofErr w:type="gramStart"/>
+      <w:r>
+        <w:rPr>
+          <w:rFonts w:ascii="Arial" w:hAnsi="Arial" w:cs="Arial"/>
+          <w:sz w:val="24"/>
+          <w:szCs w:val="24"/>
+        </w:rPr>
+        <w:t>the</w:t>
+      </w:r>
+      <w:proofErr w:type="gramEnd"/>
+      <w:r>
+        <w:rPr>
+          <w:rFonts w:ascii="Arial" w:hAnsi="Arial" w:cs="Arial"/>
+          <w:sz w:val="24"/>
+          <w:szCs w:val="24"/>
+        </w:rPr>
+        <w:t xml:space="preserve"> results for each of the six types are totaled, </w:t>
+      </w:r>
+      <w:r>
+        <w:rPr>
+          <w:rFonts w:ascii="Arial" w:hAnsi="Arial" w:cs="Arial"/>
+          <w:sz w:val="24"/>
+          <w:szCs w:val="24"/>
+        </w:rPr>
+        <w:t>considering</w:t>
+      </w:r>
+      <w:r>
+        <w:rPr>
+          <w:rFonts w:ascii="Arial" w:hAnsi="Arial" w:cs="Arial"/>
+          <w:sz w:val="24"/>
+          <w:szCs w:val="24"/>
+        </w:rPr>
+        <w:t xml:space="preserve"> that the numerical values that will be used will be those </w:t>
+      </w:r>
+      <w:r>
+        <w:rPr>
+          <w:rFonts w:ascii="Arial" w:hAnsi="Arial" w:cs="Arial"/>
+          <w:sz w:val="24"/>
+          <w:szCs w:val="24"/>
+        </w:rPr>
+        <w:t>at</w:t>
+      </w:r>
+      <w:r>
+        <w:rPr>
+          <w:rFonts w:ascii="Arial" w:hAnsi="Arial" w:cs="Arial"/>
+          <w:sz w:val="24"/>
+          <w:szCs w:val="24"/>
+        </w:rPr>
+        <w:t xml:space="preserve"> (1), Totally Disagree; (2), Moderately disagree; (3), Undecided; (4) Moderately agree and (5), Totally agree.</w:t>
+      </w:r>
+    </w:p>
+    <w:p>
+      <w:pPr>
+        <w:spacing w:line="360" w:lineRule="auto"/>
+        <w:jc w:val="both"/>
+        <w:rPr>
+          <w:rFonts w:ascii="Arial" w:hAnsi="Arial" w:cs="Arial"/>
+          <w:sz w:val="24"/>
+          <w:szCs w:val="24"/>
+        </w:rPr>
+      </w:pPr>
+      <w:r>
+        <w:rPr>
+          <w:rFonts w:ascii="Arial" w:hAnsi="Arial" w:cs="Arial"/>
+          <w:sz w:val="24"/>
+          <w:szCs w:val="24"/>
+        </w:rPr>
+        <w:t>First, each of the scores entered by the student for the different Learning Styles are added, considering their respective questions. Then the average of the student responses to each of the styles will be taken, and using 3-5 decimal places, the standard of these will be obtained, and with that, a specific learning style will be assigned, which will then be shown on a different screen, with the following texts:</w:t>
       </w:r>
     </w:p>
     <w:p>
@@ -2097,7 +2969,6 @@
           <w:szCs w:val="24"/>
           <w:lang w:val="es-PA"/>
         </w:rPr>
-        <w:lastRenderedPageBreak/>
         <w:t>Independiente</w:t>
       </w:r>
     </w:p>
@@ -2189,6 +3060,7 @@
           <w:szCs w:val="24"/>
           <w:lang w:val="es-PA"/>
         </w:rPr>
+        <w:lastRenderedPageBreak/>
         <w:t>Valoro la autonomía en el aprendizaje.</w:t>
       </w:r>
     </w:p>
@@ -2954,7 +3826,6 @@
           <w:szCs w:val="24"/>
           <w:lang w:val="es-PA"/>
         </w:rPr>
-        <w:lastRenderedPageBreak/>
         <w:t>Realizo discusiones y debates sobre temas.</w:t>
       </w:r>
     </w:p>
@@ -3085,6 +3956,7 @@
           <w:szCs w:val="24"/>
           <w:lang w:val="es-PA"/>
         </w:rPr>
+        <w:lastRenderedPageBreak/>
         <w:t>Características</w:t>
       </w:r>
     </w:p>
@@ -3920,9 +4792,577 @@
           <w:szCs w:val="24"/>
           <w:lang w:val="es-PA"/>
         </w:rPr>
+        <w:t>Uso técnicas de aprendizaje experiencial, como el aprendizaje basado en proyectos.</w:t>
+      </w:r>
+    </w:p>
+    <w:p>
+      <w:pPr>
+        <w:spacing w:line="360" w:lineRule="auto"/>
+        <w:jc w:val="both"/>
+        <w:rPr>
+          <w:rFonts w:ascii="Arial" w:hAnsi="Arial" w:cs="Arial"/>
+          <w:sz w:val="24"/>
+          <w:szCs w:val="24"/>
+          <w:lang w:val="es-PA"/>
+        </w:rPr>
+      </w:pPr>
+    </w:p>
+    <w:p>
+      <w:pPr>
+        <w:spacing w:line="360" w:lineRule="auto"/>
+        <w:jc w:val="center"/>
+        <w:rPr>
+          <w:rFonts w:ascii="Arial" w:hAnsi="Arial" w:cs="Arial"/>
+          <w:b/>
+          <w:bCs/>
+          <w:sz w:val="26"/>
+          <w:szCs w:val="26"/>
+          <w:lang w:val="es-PA"/>
+        </w:rPr>
+      </w:pPr>
+      <w:proofErr w:type="spellStart"/>
+      <w:r>
+        <w:rPr>
+          <w:rFonts w:ascii="Arial" w:hAnsi="Arial" w:cs="Arial"/>
+          <w:b/>
+          <w:bCs/>
+          <w:sz w:val="26"/>
+          <w:szCs w:val="26"/>
+          <w:lang w:val="es-PA"/>
+        </w:rPr>
         <w:lastRenderedPageBreak/>
-        <w:t>Uso técnicas de aprendizaje experiencial, como el aprendizaje basado en proyectos.</w:t>
-      </w:r>
+        <w:t>Example</w:t>
+      </w:r>
+      <w:proofErr w:type="spellEnd"/>
+    </w:p>
+    <w:tbl>
+      <w:tblPr>
+        <w:tblW w:w="9360" w:type="dxa"/>
+        <w:tblCellMar>
+          <w:top w:w="15" w:type="dxa"/>
+          <w:left w:w="15" w:type="dxa"/>
+          <w:bottom w:w="15" w:type="dxa"/>
+          <w:right w:w="15" w:type="dxa"/>
+        </w:tblCellMar>
+        <w:tblLook w:val="04A0" w:firstRow="1" w:lastRow="0" w:firstColumn="1" w:lastColumn="0" w:noHBand="0" w:noVBand="1"/>
+      </w:tblPr>
+      <w:tblGrid>
+        <w:gridCol w:w="4690"/>
+        <w:gridCol w:w="4670"/>
+      </w:tblGrid>
+      <w:tr>
+        <w:tc>
+          <w:tcPr>
+            <w:tcW w:w="0" w:type="auto"/>
+            <w:tcBorders>
+              <w:top w:val="single" w:sz="8" w:space="0" w:color="000000"/>
+              <w:left w:val="single" w:sz="8" w:space="0" w:color="000000"/>
+              <w:bottom w:val="single" w:sz="8" w:space="0" w:color="000000"/>
+              <w:right w:val="single" w:sz="8" w:space="0" w:color="000000"/>
+            </w:tcBorders>
+            <w:tcMar>
+              <w:top w:w="100" w:type="dxa"/>
+              <w:left w:w="100" w:type="dxa"/>
+              <w:bottom w:w="100" w:type="dxa"/>
+              <w:right w:w="100" w:type="dxa"/>
+            </w:tcMar>
+            <w:hideMark/>
+          </w:tcPr>
+          <w:p>
+            <w:pPr>
+              <w:spacing w:after="0" w:line="360" w:lineRule="auto"/>
+              <w:jc w:val="center"/>
+              <w:rPr>
+                <w:rFonts w:ascii="Times New Roman" w:eastAsia="Times New Roman" w:hAnsi="Times New Roman" w:cs="Times New Roman"/>
+                <w:kern w:val="0"/>
+                <w:sz w:val="24"/>
+                <w:szCs w:val="24"/>
+                <w:lang w:val="es-PA"/>
+                <w14:ligatures w14:val="none"/>
+              </w:rPr>
+            </w:pPr>
+            <w:r>
+              <w:rPr>
+                <w:rFonts w:ascii="Arial" w:eastAsia="Times New Roman" w:hAnsi="Arial" w:cs="Arial"/>
+                <w:b/>
+                <w:bCs/>
+                <w:color w:val="000000"/>
+                <w:kern w:val="0"/>
+                <w:sz w:val="24"/>
+                <w:szCs w:val="24"/>
+                <w:lang w:val="es-PA"/>
+                <w14:ligatures w14:val="none"/>
+              </w:rPr>
+              <w:t>Tu Estilo de Aprendizaje es: Independiente</w:t>
+            </w:r>
+          </w:p>
+          <w:p>
+            <w:pPr>
+              <w:spacing w:after="0" w:line="360" w:lineRule="auto"/>
+              <w:rPr>
+                <w:rFonts w:ascii="Times New Roman" w:eastAsia="Times New Roman" w:hAnsi="Times New Roman" w:cs="Times New Roman"/>
+                <w:kern w:val="0"/>
+                <w:sz w:val="24"/>
+                <w:szCs w:val="24"/>
+                <w:lang w:val="es-PA"/>
+                <w14:ligatures w14:val="none"/>
+              </w:rPr>
+            </w:pPr>
+          </w:p>
+          <w:p>
+            <w:pPr>
+              <w:spacing w:after="240" w:line="360" w:lineRule="auto"/>
+              <w:jc w:val="both"/>
+              <w:rPr>
+                <w:rFonts w:ascii="Times New Roman" w:eastAsia="Times New Roman" w:hAnsi="Times New Roman" w:cs="Times New Roman"/>
+                <w:kern w:val="0"/>
+                <w:sz w:val="24"/>
+                <w:szCs w:val="24"/>
+                <w:lang w:val="es-PA"/>
+                <w14:ligatures w14:val="none"/>
+              </w:rPr>
+            </w:pPr>
+            <w:r>
+              <w:rPr>
+                <w:rFonts w:ascii="Arial" w:eastAsia="Times New Roman" w:hAnsi="Arial" w:cs="Arial"/>
+                <w:b/>
+                <w:bCs/>
+                <w:color w:val="000000"/>
+                <w:kern w:val="0"/>
+                <w:sz w:val="24"/>
+                <w:szCs w:val="24"/>
+                <w:lang w:val="es-PA"/>
+                <w14:ligatures w14:val="none"/>
+              </w:rPr>
+              <w:t xml:space="preserve">Descripción: </w:t>
+            </w:r>
+            <w:r>
+              <w:rPr>
+                <w:rFonts w:ascii="Arial" w:eastAsia="Times New Roman" w:hAnsi="Arial" w:cs="Arial"/>
+                <w:color w:val="000000"/>
+                <w:kern w:val="0"/>
+                <w:sz w:val="24"/>
+                <w:szCs w:val="24"/>
+                <w:lang w:val="es-PA"/>
+                <w14:ligatures w14:val="none"/>
+              </w:rPr>
+              <w:t>Prefiero trabajar solo y establecer mi propio ritmo de aprendizaje.</w:t>
+            </w:r>
+          </w:p>
+          <w:p>
+            <w:pPr>
+              <w:spacing w:before="240" w:after="240" w:line="360" w:lineRule="auto"/>
+              <w:jc w:val="both"/>
+              <w:rPr>
+                <w:rFonts w:ascii="Times New Roman" w:eastAsia="Times New Roman" w:hAnsi="Times New Roman" w:cs="Times New Roman"/>
+                <w:kern w:val="0"/>
+                <w:sz w:val="24"/>
+                <w:szCs w:val="24"/>
+                <w:lang w:val="es-PA"/>
+                <w14:ligatures w14:val="none"/>
+              </w:rPr>
+            </w:pPr>
+            <w:r>
+              <w:rPr>
+                <w:rFonts w:ascii="Arial" w:eastAsia="Times New Roman" w:hAnsi="Arial" w:cs="Arial"/>
+                <w:b/>
+                <w:bCs/>
+                <w:color w:val="000000"/>
+                <w:kern w:val="0"/>
+                <w:sz w:val="24"/>
+                <w:szCs w:val="24"/>
+                <w:lang w:val="es-PA"/>
+                <w14:ligatures w14:val="none"/>
+              </w:rPr>
+              <w:t>Características:</w:t>
+            </w:r>
+          </w:p>
+          <w:p>
+            <w:pPr>
+              <w:pStyle w:val="ListParagraph"/>
+              <w:numPr>
+                <w:ilvl w:val="0"/>
+                <w:numId w:val="9"/>
+              </w:numPr>
+              <w:spacing w:before="240" w:after="240" w:line="360" w:lineRule="auto"/>
+              <w:jc w:val="both"/>
+              <w:rPr>
+                <w:rFonts w:ascii="Times New Roman" w:eastAsia="Times New Roman" w:hAnsi="Times New Roman" w:cs="Times New Roman"/>
+                <w:kern w:val="0"/>
+                <w:sz w:val="24"/>
+                <w:szCs w:val="24"/>
+                <w:lang w:val="es-PA"/>
+                <w14:ligatures w14:val="none"/>
+              </w:rPr>
+            </w:pPr>
+            <w:r>
+              <w:rPr>
+                <w:rFonts w:ascii="Arial" w:eastAsia="Times New Roman" w:hAnsi="Arial" w:cs="Arial"/>
+                <w:color w:val="000000"/>
+                <w:kern w:val="0"/>
+                <w:sz w:val="24"/>
+                <w:szCs w:val="24"/>
+                <w:lang w:val="es-PA"/>
+                <w14:ligatures w14:val="none"/>
+              </w:rPr>
+              <w:t>Valoro la autonomía en el aprendizaje.</w:t>
+            </w:r>
+          </w:p>
+          <w:p>
+            <w:pPr>
+              <w:pStyle w:val="ListParagraph"/>
+              <w:numPr>
+                <w:ilvl w:val="0"/>
+                <w:numId w:val="9"/>
+              </w:numPr>
+              <w:spacing w:before="240" w:after="240" w:line="360" w:lineRule="auto"/>
+              <w:jc w:val="both"/>
+              <w:rPr>
+                <w:rFonts w:ascii="Times New Roman" w:eastAsia="Times New Roman" w:hAnsi="Times New Roman" w:cs="Times New Roman"/>
+                <w:kern w:val="0"/>
+                <w:sz w:val="24"/>
+                <w:szCs w:val="24"/>
+                <w:lang w:val="es-PA"/>
+                <w14:ligatures w14:val="none"/>
+              </w:rPr>
+            </w:pPr>
+            <w:r>
+              <w:rPr>
+                <w:rFonts w:ascii="Arial" w:eastAsia="Times New Roman" w:hAnsi="Arial" w:cs="Arial"/>
+                <w:color w:val="000000"/>
+                <w:kern w:val="0"/>
+                <w:sz w:val="24"/>
+                <w:szCs w:val="24"/>
+                <w:lang w:val="es-PA"/>
+                <w14:ligatures w14:val="none"/>
+              </w:rPr>
+              <w:t>Me gusta descubrir por mí mismo.</w:t>
+            </w:r>
+          </w:p>
+          <w:p>
+            <w:pPr>
+              <w:pStyle w:val="ListParagraph"/>
+              <w:numPr>
+                <w:ilvl w:val="0"/>
+                <w:numId w:val="9"/>
+              </w:numPr>
+              <w:spacing w:before="240" w:after="240" w:line="360" w:lineRule="auto"/>
+              <w:jc w:val="both"/>
+              <w:rPr>
+                <w:rFonts w:ascii="Times New Roman" w:eastAsia="Times New Roman" w:hAnsi="Times New Roman" w:cs="Times New Roman"/>
+                <w:kern w:val="0"/>
+                <w:sz w:val="24"/>
+                <w:szCs w:val="24"/>
+                <w:lang w:val="es-PA"/>
+                <w14:ligatures w14:val="none"/>
+              </w:rPr>
+            </w:pPr>
+            <w:r>
+              <w:rPr>
+                <w:rFonts w:ascii="Arial" w:eastAsia="Times New Roman" w:hAnsi="Arial" w:cs="Arial"/>
+                <w:color w:val="000000"/>
+                <w:kern w:val="0"/>
+                <w:sz w:val="24"/>
+                <w:szCs w:val="24"/>
+                <w:lang w:val="es-PA"/>
+                <w14:ligatures w14:val="none"/>
+              </w:rPr>
+              <w:t>Suelo ser introspectivo.</w:t>
+            </w:r>
+          </w:p>
+          <w:p>
+            <w:pPr>
+              <w:spacing w:before="240" w:after="240" w:line="360" w:lineRule="auto"/>
+              <w:jc w:val="both"/>
+              <w:rPr>
+                <w:rFonts w:ascii="Times New Roman" w:eastAsia="Times New Roman" w:hAnsi="Times New Roman" w:cs="Times New Roman"/>
+                <w:kern w:val="0"/>
+                <w:sz w:val="24"/>
+                <w:szCs w:val="24"/>
+                <w:lang w:val="es-PA"/>
+                <w14:ligatures w14:val="none"/>
+              </w:rPr>
+            </w:pPr>
+            <w:r>
+              <w:rPr>
+                <w:rFonts w:ascii="Arial" w:eastAsia="Times New Roman" w:hAnsi="Arial" w:cs="Arial"/>
+                <w:b/>
+                <w:bCs/>
+                <w:color w:val="000000"/>
+                <w:kern w:val="0"/>
+                <w:sz w:val="24"/>
+                <w:szCs w:val="24"/>
+                <w:lang w:val="es-PA"/>
+                <w14:ligatures w14:val="none"/>
+              </w:rPr>
+              <w:t>Técnicas de Estudio:</w:t>
+            </w:r>
+          </w:p>
+          <w:p>
+            <w:pPr>
+              <w:pStyle w:val="ListParagraph"/>
+              <w:numPr>
+                <w:ilvl w:val="0"/>
+                <w:numId w:val="10"/>
+              </w:numPr>
+              <w:spacing w:before="240" w:after="240" w:line="360" w:lineRule="auto"/>
+              <w:jc w:val="both"/>
+              <w:rPr>
+                <w:rFonts w:ascii="Times New Roman" w:eastAsia="Times New Roman" w:hAnsi="Times New Roman" w:cs="Times New Roman"/>
+                <w:kern w:val="0"/>
+                <w:sz w:val="24"/>
+                <w:szCs w:val="24"/>
+                <w:lang w:val="es-PA"/>
+                <w14:ligatures w14:val="none"/>
+              </w:rPr>
+            </w:pPr>
+            <w:r>
+              <w:rPr>
+                <w:rFonts w:ascii="Arial" w:eastAsia="Times New Roman" w:hAnsi="Arial" w:cs="Arial"/>
+                <w:color w:val="000000"/>
+                <w:kern w:val="0"/>
+                <w:sz w:val="24"/>
+                <w:szCs w:val="24"/>
+                <w:lang w:val="es-PA"/>
+                <w14:ligatures w14:val="none"/>
+              </w:rPr>
+              <w:t>Valoro la autonomía en el aprendizaje.</w:t>
+            </w:r>
+          </w:p>
+          <w:p>
+            <w:pPr>
+              <w:pStyle w:val="ListParagraph"/>
+              <w:numPr>
+                <w:ilvl w:val="0"/>
+                <w:numId w:val="10"/>
+              </w:numPr>
+              <w:spacing w:before="240" w:after="240" w:line="360" w:lineRule="auto"/>
+              <w:jc w:val="both"/>
+              <w:rPr>
+                <w:rFonts w:ascii="Times New Roman" w:eastAsia="Times New Roman" w:hAnsi="Times New Roman" w:cs="Times New Roman"/>
+                <w:kern w:val="0"/>
+                <w:sz w:val="24"/>
+                <w:szCs w:val="24"/>
+                <w:lang w:val="es-PA"/>
+                <w14:ligatures w14:val="none"/>
+              </w:rPr>
+            </w:pPr>
+            <w:r>
+              <w:rPr>
+                <w:rFonts w:ascii="Arial" w:eastAsia="Times New Roman" w:hAnsi="Arial" w:cs="Arial"/>
+                <w:color w:val="000000"/>
+                <w:kern w:val="0"/>
+                <w:sz w:val="24"/>
+                <w:szCs w:val="24"/>
+                <w:lang w:val="es-PA"/>
+                <w14:ligatures w14:val="none"/>
+              </w:rPr>
+              <w:t>Me gusta descubrir por mí mismo.</w:t>
+            </w:r>
+          </w:p>
+          <w:p>
+            <w:pPr>
+              <w:pStyle w:val="ListParagraph"/>
+              <w:numPr>
+                <w:ilvl w:val="0"/>
+                <w:numId w:val="10"/>
+              </w:numPr>
+              <w:spacing w:before="240" w:after="240" w:line="360" w:lineRule="auto"/>
+              <w:jc w:val="both"/>
+              <w:rPr>
+                <w:rFonts w:ascii="Times New Roman" w:eastAsia="Times New Roman" w:hAnsi="Times New Roman" w:cs="Times New Roman"/>
+                <w:kern w:val="0"/>
+                <w:sz w:val="24"/>
+                <w:szCs w:val="24"/>
+                <w14:ligatures w14:val="none"/>
+              </w:rPr>
+            </w:pPr>
+            <w:r>
+              <w:rPr>
+                <w:rFonts w:ascii="Arial" w:eastAsia="Times New Roman" w:hAnsi="Arial" w:cs="Arial"/>
+                <w:color w:val="000000"/>
+                <w:kern w:val="0"/>
+                <w:sz w:val="24"/>
+                <w:szCs w:val="24"/>
+                <w14:ligatures w14:val="none"/>
+              </w:rPr>
+              <w:t xml:space="preserve">Suelo ser </w:t>
+            </w:r>
+            <w:proofErr w:type="spellStart"/>
+            <w:r>
+              <w:rPr>
+                <w:rFonts w:ascii="Arial" w:eastAsia="Times New Roman" w:hAnsi="Arial" w:cs="Arial"/>
+                <w:color w:val="000000"/>
+                <w:kern w:val="0"/>
+                <w:sz w:val="24"/>
+                <w:szCs w:val="24"/>
+                <w14:ligatures w14:val="none"/>
+              </w:rPr>
+              <w:t>introspectiv</w:t>
+            </w:r>
+            <w:r>
+              <w:rPr>
+                <w:rFonts w:ascii="Arial" w:eastAsia="Times New Roman" w:hAnsi="Arial" w:cs="Arial"/>
+                <w:color w:val="000000"/>
+                <w:kern w:val="0"/>
+                <w:sz w:val="24"/>
+                <w:szCs w:val="24"/>
+                <w14:ligatures w14:val="none"/>
+              </w:rPr>
+              <w:t>o</w:t>
+            </w:r>
+            <w:proofErr w:type="spellEnd"/>
+            <w:r>
+              <w:rPr>
+                <w:rFonts w:ascii="Arial" w:eastAsia="Times New Roman" w:hAnsi="Arial" w:cs="Arial"/>
+                <w:color w:val="000000"/>
+                <w:kern w:val="0"/>
+                <w:sz w:val="24"/>
+                <w:szCs w:val="24"/>
+                <w14:ligatures w14:val="none"/>
+              </w:rPr>
+              <w:t>.</w:t>
+            </w:r>
+          </w:p>
+        </w:tc>
+        <w:tc>
+          <w:tcPr>
+            <w:tcW w:w="0" w:type="auto"/>
+            <w:tcBorders>
+              <w:top w:val="single" w:sz="8" w:space="0" w:color="000000"/>
+              <w:left w:val="single" w:sz="8" w:space="0" w:color="000000"/>
+              <w:bottom w:val="single" w:sz="8" w:space="0" w:color="000000"/>
+              <w:right w:val="single" w:sz="8" w:space="0" w:color="000000"/>
+            </w:tcBorders>
+            <w:tcMar>
+              <w:top w:w="100" w:type="dxa"/>
+              <w:left w:w="100" w:type="dxa"/>
+              <w:bottom w:w="100" w:type="dxa"/>
+              <w:right w:w="100" w:type="dxa"/>
+            </w:tcMar>
+            <w:hideMark/>
+          </w:tcPr>
+          <w:p>
+            <w:pPr>
+              <w:spacing w:after="0" w:line="240" w:lineRule="auto"/>
+              <w:rPr>
+                <w:rFonts w:ascii="Times New Roman" w:eastAsia="Times New Roman" w:hAnsi="Times New Roman" w:cs="Times New Roman"/>
+                <w:kern w:val="0"/>
+                <w:sz w:val="24"/>
+                <w:szCs w:val="24"/>
+                <w14:ligatures w14:val="none"/>
+              </w:rPr>
+            </w:pPr>
+          </w:p>
+          <w:p>
+            <w:pPr>
+              <w:rPr>
+                <w:rFonts w:ascii="Times New Roman" w:eastAsia="Times New Roman" w:hAnsi="Times New Roman" w:cs="Times New Roman"/>
+                <w:sz w:val="24"/>
+                <w:szCs w:val="24"/>
+              </w:rPr>
+            </w:pPr>
+          </w:p>
+          <w:p>
+            <w:pPr>
+              <w:rPr>
+                <w:rFonts w:ascii="Times New Roman" w:eastAsia="Times New Roman" w:hAnsi="Times New Roman" w:cs="Times New Roman"/>
+                <w:kern w:val="0"/>
+                <w:sz w:val="24"/>
+                <w:szCs w:val="24"/>
+                <w14:ligatures w14:val="none"/>
+              </w:rPr>
+            </w:pPr>
+            <w:r>
+              <w:rPr>
+                <w:rFonts w:ascii="Arial" w:hAnsi="Arial" w:cs="Arial"/>
+                <w:noProof/>
+                <w:color w:val="000000"/>
+                <w:bdr w:val="none" w:sz="0" w:space="0" w:color="auto" w:frame="1"/>
+              </w:rPr>
+              <w:drawing>
+                <wp:anchor distT="0" distB="0" distL="114300" distR="114300" simplePos="0" relativeHeight="251658240" behindDoc="0" locked="0" layoutInCell="1" allowOverlap="1" wp14:anchorId="6EA76262" wp14:editId="3846F168">
+                  <wp:simplePos x="0" y="0"/>
+                  <wp:positionH relativeFrom="column">
+                    <wp:posOffset>-8890</wp:posOffset>
+                  </wp:positionH>
+                  <wp:positionV relativeFrom="paragraph">
+                    <wp:posOffset>408940</wp:posOffset>
+                  </wp:positionV>
+                  <wp:extent cx="2838450" cy="2846705"/>
+                  <wp:effectExtent l="0" t="0" r="0" b="0"/>
+                  <wp:wrapSquare wrapText="bothSides"/>
+                  <wp:docPr id="733285032" name="Picture 1"/>
+                  <wp:cNvGraphicFramePr>
+                    <a:graphicFrameLocks xmlns:a="http://schemas.openxmlformats.org/drawingml/2006/main" noChangeAspect="1"/>
+                  </wp:cNvGraphicFramePr>
+                  <a:graphic xmlns:a="http://schemas.openxmlformats.org/drawingml/2006/main">
+                    <a:graphicData uri="http://schemas.openxmlformats.org/drawingml/2006/picture">
+                      <pic:pic xmlns:pic="http://schemas.openxmlformats.org/drawingml/2006/picture">
+                        <pic:nvPicPr>
+                          <pic:cNvPr id="0" name="Picture 1"/>
+                          <pic:cNvPicPr>
+                            <a:picLocks noChangeAspect="1" noChangeArrowheads="1"/>
+                          </pic:cNvPicPr>
+                        </pic:nvPicPr>
+                        <pic:blipFill>
+                          <a:blip r:embed="rId5" cstate="print">
+                            <a:extLst>
+                              <a:ext uri="{28A0092B-C50C-407E-A947-70E740481C1C}">
+                                <a14:useLocalDpi xmlns:a14="http://schemas.microsoft.com/office/drawing/2010/main" val="0"/>
+                              </a:ext>
+                            </a:extLst>
+                          </a:blip>
+                          <a:srcRect/>
+                          <a:stretch>
+                            <a:fillRect/>
+                          </a:stretch>
+                        </pic:blipFill>
+                        <pic:spPr bwMode="auto">
+                          <a:xfrm>
+                            <a:off x="0" y="0"/>
+                            <a:ext cx="2838450" cy="2846705"/>
+                          </a:xfrm>
+                          <a:prstGeom prst="rect">
+                            <a:avLst/>
+                          </a:prstGeom>
+                          <a:noFill/>
+                          <a:ln>
+                            <a:noFill/>
+                          </a:ln>
+                        </pic:spPr>
+                      </pic:pic>
+                    </a:graphicData>
+                  </a:graphic>
+                </wp:anchor>
+              </w:drawing>
+            </w:r>
+          </w:p>
+          <w:p>
+            <w:pPr>
+              <w:rPr>
+                <w:rFonts w:ascii="Times New Roman" w:eastAsia="Times New Roman" w:hAnsi="Times New Roman" w:cs="Times New Roman"/>
+                <w:sz w:val="24"/>
+                <w:szCs w:val="24"/>
+              </w:rPr>
+            </w:pPr>
+          </w:p>
+        </w:tc>
+      </w:tr>
+    </w:tbl>
+    <w:p>
+      <w:pPr>
+        <w:spacing w:line="360" w:lineRule="auto"/>
+        <w:jc w:val="both"/>
+        <w:rPr>
+          <w:rFonts w:ascii="Arial" w:hAnsi="Arial" w:cs="Arial"/>
+          <w:b/>
+          <w:bCs/>
+          <w:sz w:val="24"/>
+          <w:szCs w:val="24"/>
+          <w:lang w:val="es-PA"/>
+        </w:rPr>
+      </w:pPr>
     </w:p>
     <w:sectPr>
       <w:pgSz w:w="12240" w:h="15840"/>
@@ -4137,6 +5577,92 @@
     </w:lvl>
   </w:abstractNum>
   <w:abstractNum w:abstractNumId="2" w15:restartNumberingAfterBreak="0">
+    <w:nsid w:val="2FC00715"/>
+    <w:multiLevelType w:val="hybridMultilevel"/>
+    <w:tmpl w:val="CEAC143A"/>
+    <w:lvl w:ilvl="0" w:tplc="0409000F">
+      <w:start w:val="1"/>
+      <w:numFmt w:val="decimal"/>
+      <w:lvlText w:val="%1."/>
+      <w:lvlJc w:val="left"/>
+      <w:pPr>
+        <w:ind w:left="720" w:hanging="360"/>
+      </w:pPr>
+    </w:lvl>
+    <w:lvl w:ilvl="1" w:tplc="04090019" w:tentative="1">
+      <w:start w:val="1"/>
+      <w:numFmt w:val="lowerLetter"/>
+      <w:lvlText w:val="%2."/>
+      <w:lvlJc w:val="left"/>
+      <w:pPr>
+        <w:ind w:left="1440" w:hanging="360"/>
+      </w:pPr>
+    </w:lvl>
+    <w:lvl w:ilvl="2" w:tplc="0409001B" w:tentative="1">
+      <w:start w:val="1"/>
+      <w:numFmt w:val="lowerRoman"/>
+      <w:lvlText w:val="%3."/>
+      <w:lvlJc w:val="right"/>
+      <w:pPr>
+        <w:ind w:left="2160" w:hanging="180"/>
+      </w:pPr>
+    </w:lvl>
+    <w:lvl w:ilvl="3" w:tplc="0409000F" w:tentative="1">
+      <w:start w:val="1"/>
+      <w:numFmt w:val="decimal"/>
+      <w:lvlText w:val="%4."/>
+      <w:lvlJc w:val="left"/>
+      <w:pPr>
+        <w:ind w:left="2880" w:hanging="360"/>
+      </w:pPr>
+    </w:lvl>
+    <w:lvl w:ilvl="4" w:tplc="04090019" w:tentative="1">
+      <w:start w:val="1"/>
+      <w:numFmt w:val="lowerLetter"/>
+      <w:lvlText w:val="%5."/>
+      <w:lvlJc w:val="left"/>
+      <w:pPr>
+        <w:ind w:left="3600" w:hanging="360"/>
+      </w:pPr>
+    </w:lvl>
+    <w:lvl w:ilvl="5" w:tplc="0409001B" w:tentative="1">
+      <w:start w:val="1"/>
+      <w:numFmt w:val="lowerRoman"/>
+      <w:lvlText w:val="%6."/>
+      <w:lvlJc w:val="right"/>
+      <w:pPr>
+        <w:ind w:left="4320" w:hanging="180"/>
+      </w:pPr>
+    </w:lvl>
+    <w:lvl w:ilvl="6" w:tplc="0409000F" w:tentative="1">
+      <w:start w:val="1"/>
+      <w:numFmt w:val="decimal"/>
+      <w:lvlText w:val="%7."/>
+      <w:lvlJc w:val="left"/>
+      <w:pPr>
+        <w:ind w:left="5040" w:hanging="360"/>
+      </w:pPr>
+    </w:lvl>
+    <w:lvl w:ilvl="7" w:tplc="04090019" w:tentative="1">
+      <w:start w:val="1"/>
+      <w:numFmt w:val="lowerLetter"/>
+      <w:lvlText w:val="%8."/>
+      <w:lvlJc w:val="left"/>
+      <w:pPr>
+        <w:ind w:left="5760" w:hanging="360"/>
+      </w:pPr>
+    </w:lvl>
+    <w:lvl w:ilvl="8" w:tplc="0409001B" w:tentative="1">
+      <w:start w:val="1"/>
+      <w:numFmt w:val="lowerRoman"/>
+      <w:lvlText w:val="%9."/>
+      <w:lvlJc w:val="right"/>
+      <w:pPr>
+        <w:ind w:left="6480" w:hanging="180"/>
+      </w:pPr>
+    </w:lvl>
+  </w:abstractNum>
+  <w:abstractNum w:abstractNumId="3" w15:restartNumberingAfterBreak="0">
     <w:nsid w:val="419D73E3"/>
     <w:multiLevelType w:val="hybridMultilevel"/>
     <w:tmpl w:val="1DC2DC8E"/>
@@ -4249,7 +5775,7 @@
       </w:rPr>
     </w:lvl>
   </w:abstractNum>
-  <w:abstractNum w:abstractNumId="3" w15:restartNumberingAfterBreak="0">
+  <w:abstractNum w:abstractNumId="4" w15:restartNumberingAfterBreak="0">
     <w:nsid w:val="4682220E"/>
     <w:multiLevelType w:val="hybridMultilevel"/>
     <w:tmpl w:val="256877F4"/>
@@ -4362,7 +5888,233 @@
       </w:rPr>
     </w:lvl>
   </w:abstractNum>
-  <w:abstractNum w:abstractNumId="4" w15:restartNumberingAfterBreak="0">
+  <w:abstractNum w:abstractNumId="5" w15:restartNumberingAfterBreak="0">
+    <w:nsid w:val="47DD297A"/>
+    <w:multiLevelType w:val="hybridMultilevel"/>
+    <w:tmpl w:val="AD56321A"/>
+    <w:lvl w:ilvl="0" w:tplc="04090001">
+      <w:start w:val="1"/>
+      <w:numFmt w:val="bullet"/>
+      <w:lvlText w:val=""/>
+      <w:lvlJc w:val="left"/>
+      <w:pPr>
+        <w:ind w:left="720" w:hanging="360"/>
+      </w:pPr>
+      <w:rPr>
+        <w:rFonts w:ascii="Symbol" w:hAnsi="Symbol" w:hint="default"/>
+      </w:rPr>
+    </w:lvl>
+    <w:lvl w:ilvl="1" w:tplc="04090003" w:tentative="1">
+      <w:start w:val="1"/>
+      <w:numFmt w:val="bullet"/>
+      <w:lvlText w:val="o"/>
+      <w:lvlJc w:val="left"/>
+      <w:pPr>
+        <w:ind w:left="1440" w:hanging="360"/>
+      </w:pPr>
+      <w:rPr>
+        <w:rFonts w:ascii="Courier New" w:hAnsi="Courier New" w:cs="Courier New" w:hint="default"/>
+      </w:rPr>
+    </w:lvl>
+    <w:lvl w:ilvl="2" w:tplc="04090005" w:tentative="1">
+      <w:start w:val="1"/>
+      <w:numFmt w:val="bullet"/>
+      <w:lvlText w:val=""/>
+      <w:lvlJc w:val="left"/>
+      <w:pPr>
+        <w:ind w:left="2160" w:hanging="360"/>
+      </w:pPr>
+      <w:rPr>
+        <w:rFonts w:ascii="Wingdings" w:hAnsi="Wingdings" w:hint="default"/>
+      </w:rPr>
+    </w:lvl>
+    <w:lvl w:ilvl="3" w:tplc="04090001" w:tentative="1">
+      <w:start w:val="1"/>
+      <w:numFmt w:val="bullet"/>
+      <w:lvlText w:val=""/>
+      <w:lvlJc w:val="left"/>
+      <w:pPr>
+        <w:ind w:left="2880" w:hanging="360"/>
+      </w:pPr>
+      <w:rPr>
+        <w:rFonts w:ascii="Symbol" w:hAnsi="Symbol" w:hint="default"/>
+      </w:rPr>
+    </w:lvl>
+    <w:lvl w:ilvl="4" w:tplc="04090003" w:tentative="1">
+      <w:start w:val="1"/>
+      <w:numFmt w:val="bullet"/>
+      <w:lvlText w:val="o"/>
+      <w:lvlJc w:val="left"/>
+      <w:pPr>
+        <w:ind w:left="3600" w:hanging="360"/>
+      </w:pPr>
+      <w:rPr>
+        <w:rFonts w:ascii="Courier New" w:hAnsi="Courier New" w:cs="Courier New" w:hint="default"/>
+      </w:rPr>
+    </w:lvl>
+    <w:lvl w:ilvl="5" w:tplc="04090005" w:tentative="1">
+      <w:start w:val="1"/>
+      <w:numFmt w:val="bullet"/>
+      <w:lvlText w:val=""/>
+      <w:lvlJc w:val="left"/>
+      <w:pPr>
+        <w:ind w:left="4320" w:hanging="360"/>
+      </w:pPr>
+      <w:rPr>
+        <w:rFonts w:ascii="Wingdings" w:hAnsi="Wingdings" w:hint="default"/>
+      </w:rPr>
+    </w:lvl>
+    <w:lvl w:ilvl="6" w:tplc="04090001" w:tentative="1">
+      <w:start w:val="1"/>
+      <w:numFmt w:val="bullet"/>
+      <w:lvlText w:val=""/>
+      <w:lvlJc w:val="left"/>
+      <w:pPr>
+        <w:ind w:left="5040" w:hanging="360"/>
+      </w:pPr>
+      <w:rPr>
+        <w:rFonts w:ascii="Symbol" w:hAnsi="Symbol" w:hint="default"/>
+      </w:rPr>
+    </w:lvl>
+    <w:lvl w:ilvl="7" w:tplc="04090003" w:tentative="1">
+      <w:start w:val="1"/>
+      <w:numFmt w:val="bullet"/>
+      <w:lvlText w:val="o"/>
+      <w:lvlJc w:val="left"/>
+      <w:pPr>
+        <w:ind w:left="5760" w:hanging="360"/>
+      </w:pPr>
+      <w:rPr>
+        <w:rFonts w:ascii="Courier New" w:hAnsi="Courier New" w:cs="Courier New" w:hint="default"/>
+      </w:rPr>
+    </w:lvl>
+    <w:lvl w:ilvl="8" w:tplc="04090005" w:tentative="1">
+      <w:start w:val="1"/>
+      <w:numFmt w:val="bullet"/>
+      <w:lvlText w:val=""/>
+      <w:lvlJc w:val="left"/>
+      <w:pPr>
+        <w:ind w:left="6480" w:hanging="360"/>
+      </w:pPr>
+      <w:rPr>
+        <w:rFonts w:ascii="Wingdings" w:hAnsi="Wingdings" w:hint="default"/>
+      </w:rPr>
+    </w:lvl>
+  </w:abstractNum>
+  <w:abstractNum w:abstractNumId="6" w15:restartNumberingAfterBreak="0">
+    <w:nsid w:val="4D3235DC"/>
+    <w:multiLevelType w:val="hybridMultilevel"/>
+    <w:tmpl w:val="F3A6C33E"/>
+    <w:lvl w:ilvl="0" w:tplc="04090001">
+      <w:start w:val="1"/>
+      <w:numFmt w:val="bullet"/>
+      <w:lvlText w:val=""/>
+      <w:lvlJc w:val="left"/>
+      <w:pPr>
+        <w:ind w:left="720" w:hanging="360"/>
+      </w:pPr>
+      <w:rPr>
+        <w:rFonts w:ascii="Symbol" w:hAnsi="Symbol" w:hint="default"/>
+      </w:rPr>
+    </w:lvl>
+    <w:lvl w:ilvl="1" w:tplc="04090003" w:tentative="1">
+      <w:start w:val="1"/>
+      <w:numFmt w:val="bullet"/>
+      <w:lvlText w:val="o"/>
+      <w:lvlJc w:val="left"/>
+      <w:pPr>
+        <w:ind w:left="1440" w:hanging="360"/>
+      </w:pPr>
+      <w:rPr>
+        <w:rFonts w:ascii="Courier New" w:hAnsi="Courier New" w:cs="Courier New" w:hint="default"/>
+      </w:rPr>
+    </w:lvl>
+    <w:lvl w:ilvl="2" w:tplc="04090005" w:tentative="1">
+      <w:start w:val="1"/>
+      <w:numFmt w:val="bullet"/>
+      <w:lvlText w:val=""/>
+      <w:lvlJc w:val="left"/>
+      <w:pPr>
+        <w:ind w:left="2160" w:hanging="360"/>
+      </w:pPr>
+      <w:rPr>
+        <w:rFonts w:ascii="Wingdings" w:hAnsi="Wingdings" w:hint="default"/>
+      </w:rPr>
+    </w:lvl>
+    <w:lvl w:ilvl="3" w:tplc="04090001" w:tentative="1">
+      <w:start w:val="1"/>
+      <w:numFmt w:val="bullet"/>
+      <w:lvlText w:val=""/>
+      <w:lvlJc w:val="left"/>
+      <w:pPr>
+        <w:ind w:left="2880" w:hanging="360"/>
+      </w:pPr>
+      <w:rPr>
+        <w:rFonts w:ascii="Symbol" w:hAnsi="Symbol" w:hint="default"/>
+      </w:rPr>
+    </w:lvl>
+    <w:lvl w:ilvl="4" w:tplc="04090003" w:tentative="1">
+      <w:start w:val="1"/>
+      <w:numFmt w:val="bullet"/>
+      <w:lvlText w:val="o"/>
+      <w:lvlJc w:val="left"/>
+      <w:pPr>
+        <w:ind w:left="3600" w:hanging="360"/>
+      </w:pPr>
+      <w:rPr>
+        <w:rFonts w:ascii="Courier New" w:hAnsi="Courier New" w:cs="Courier New" w:hint="default"/>
+      </w:rPr>
+    </w:lvl>
+    <w:lvl w:ilvl="5" w:tplc="04090005" w:tentative="1">
+      <w:start w:val="1"/>
+      <w:numFmt w:val="bullet"/>
+      <w:lvlText w:val=""/>
+      <w:lvlJc w:val="left"/>
+      <w:pPr>
+        <w:ind w:left="4320" w:hanging="360"/>
+      </w:pPr>
+      <w:rPr>
+        <w:rFonts w:ascii="Wingdings" w:hAnsi="Wingdings" w:hint="default"/>
+      </w:rPr>
+    </w:lvl>
+    <w:lvl w:ilvl="6" w:tplc="04090001" w:tentative="1">
+      <w:start w:val="1"/>
+      <w:numFmt w:val="bullet"/>
+      <w:lvlText w:val=""/>
+      <w:lvlJc w:val="left"/>
+      <w:pPr>
+        <w:ind w:left="5040" w:hanging="360"/>
+      </w:pPr>
+      <w:rPr>
+        <w:rFonts w:ascii="Symbol" w:hAnsi="Symbol" w:hint="default"/>
+      </w:rPr>
+    </w:lvl>
+    <w:lvl w:ilvl="7" w:tplc="04090003" w:tentative="1">
+      <w:start w:val="1"/>
+      <w:numFmt w:val="bullet"/>
+      <w:lvlText w:val="o"/>
+      <w:lvlJc w:val="left"/>
+      <w:pPr>
+        <w:ind w:left="5760" w:hanging="360"/>
+      </w:pPr>
+      <w:rPr>
+        <w:rFonts w:ascii="Courier New" w:hAnsi="Courier New" w:cs="Courier New" w:hint="default"/>
+      </w:rPr>
+    </w:lvl>
+    <w:lvl w:ilvl="8" w:tplc="04090005" w:tentative="1">
+      <w:start w:val="1"/>
+      <w:numFmt w:val="bullet"/>
+      <w:lvlText w:val=""/>
+      <w:lvlJc w:val="left"/>
+      <w:pPr>
+        <w:ind w:left="6480" w:hanging="360"/>
+      </w:pPr>
+      <w:rPr>
+        <w:rFonts w:ascii="Wingdings" w:hAnsi="Wingdings" w:hint="default"/>
+      </w:rPr>
+    </w:lvl>
+  </w:abstractNum>
+  <w:abstractNum w:abstractNumId="7" w15:restartNumberingAfterBreak="0">
     <w:nsid w:val="5D6368A1"/>
     <w:multiLevelType w:val="hybridMultilevel"/>
     <w:tmpl w:val="6E0E74B0"/>
@@ -4448,7 +6200,96 @@
       </w:pPr>
     </w:lvl>
   </w:abstractNum>
-  <w:abstractNum w:abstractNumId="5" w15:restartNumberingAfterBreak="0">
+  <w:abstractNum w:abstractNumId="8" w15:restartNumberingAfterBreak="0">
+    <w:nsid w:val="6E8F20F2"/>
+    <w:multiLevelType w:val="hybridMultilevel"/>
+    <w:tmpl w:val="86388704"/>
+    <w:lvl w:ilvl="0" w:tplc="0409000F">
+      <w:start w:val="1"/>
+      <w:numFmt w:val="decimal"/>
+      <w:lvlText w:val="%1."/>
+      <w:lvlJc w:val="left"/>
+      <w:pPr>
+        <w:ind w:left="720" w:hanging="360"/>
+      </w:pPr>
+      <w:rPr>
+        <w:rFonts w:hint="default"/>
+      </w:rPr>
+    </w:lvl>
+    <w:lvl w:ilvl="1" w:tplc="04090019" w:tentative="1">
+      <w:start w:val="1"/>
+      <w:numFmt w:val="lowerLetter"/>
+      <w:lvlText w:val="%2."/>
+      <w:lvlJc w:val="left"/>
+      <w:pPr>
+        <w:ind w:left="1440" w:hanging="360"/>
+      </w:pPr>
+    </w:lvl>
+    <w:lvl w:ilvl="2" w:tplc="0409001B" w:tentative="1">
+      <w:start w:val="1"/>
+      <w:numFmt w:val="lowerRoman"/>
+      <w:lvlText w:val="%3."/>
+      <w:lvlJc w:val="right"/>
+      <w:pPr>
+        <w:ind w:left="2160" w:hanging="180"/>
+      </w:pPr>
+    </w:lvl>
+    <w:lvl w:ilvl="3" w:tplc="0409000F" w:tentative="1">
+      <w:start w:val="1"/>
+      <w:numFmt w:val="decimal"/>
+      <w:lvlText w:val="%4."/>
+      <w:lvlJc w:val="left"/>
+      <w:pPr>
+        <w:ind w:left="2880" w:hanging="360"/>
+      </w:pPr>
+    </w:lvl>
+    <w:lvl w:ilvl="4" w:tplc="04090019" w:tentative="1">
+      <w:start w:val="1"/>
+      <w:numFmt w:val="lowerLetter"/>
+      <w:lvlText w:val="%5."/>
+      <w:lvlJc w:val="left"/>
+      <w:pPr>
+        <w:ind w:left="3600" w:hanging="360"/>
+      </w:pPr>
+    </w:lvl>
+    <w:lvl w:ilvl="5" w:tplc="0409001B" w:tentative="1">
+      <w:start w:val="1"/>
+      <w:numFmt w:val="lowerRoman"/>
+      <w:lvlText w:val="%6."/>
+      <w:lvlJc w:val="right"/>
+      <w:pPr>
+        <w:ind w:left="4320" w:hanging="180"/>
+      </w:pPr>
+    </w:lvl>
+    <w:lvl w:ilvl="6" w:tplc="0409000F" w:tentative="1">
+      <w:start w:val="1"/>
+      <w:numFmt w:val="decimal"/>
+      <w:lvlText w:val="%7."/>
+      <w:lvlJc w:val="left"/>
+      <w:pPr>
+        <w:ind w:left="5040" w:hanging="360"/>
+      </w:pPr>
+    </w:lvl>
+    <w:lvl w:ilvl="7" w:tplc="04090019" w:tentative="1">
+      <w:start w:val="1"/>
+      <w:numFmt w:val="lowerLetter"/>
+      <w:lvlText w:val="%8."/>
+      <w:lvlJc w:val="left"/>
+      <w:pPr>
+        <w:ind w:left="5760" w:hanging="360"/>
+      </w:pPr>
+    </w:lvl>
+    <w:lvl w:ilvl="8" w:tplc="0409001B" w:tentative="1">
+      <w:start w:val="1"/>
+      <w:numFmt w:val="lowerRoman"/>
+      <w:lvlText w:val="%9."/>
+      <w:lvlJc w:val="right"/>
+      <w:pPr>
+        <w:ind w:left="6480" w:hanging="180"/>
+      </w:pPr>
+    </w:lvl>
+  </w:abstractNum>
+  <w:abstractNum w:abstractNumId="9" w15:restartNumberingAfterBreak="0">
     <w:nsid w:val="7C95295D"/>
     <w:multiLevelType w:val="hybridMultilevel"/>
     <w:tmpl w:val="15F01726"/>
@@ -4535,7 +6376,7 @@
     </w:lvl>
   </w:abstractNum>
   <w:num w:numId="1" w16cid:durableId="989869868">
-    <w:abstractNumId w:val="3"/>
+    <w:abstractNumId w:val="4"/>
   </w:num>
   <w:num w:numId="2" w16cid:durableId="1681006607">
     <w:abstractNumId w:val="1"/>
@@ -4544,13 +6385,25 @@
     <w:abstractNumId w:val="0"/>
   </w:num>
   <w:num w:numId="4" w16cid:durableId="1863929502">
-    <w:abstractNumId w:val="4"/>
+    <w:abstractNumId w:val="7"/>
   </w:num>
   <w:num w:numId="5" w16cid:durableId="1100176940">
-    <w:abstractNumId w:val="5"/>
+    <w:abstractNumId w:val="9"/>
   </w:num>
   <w:num w:numId="6" w16cid:durableId="363602061">
+    <w:abstractNumId w:val="3"/>
+  </w:num>
+  <w:num w:numId="7" w16cid:durableId="913779949">
     <w:abstractNumId w:val="2"/>
+  </w:num>
+  <w:num w:numId="8" w16cid:durableId="163447192">
+    <w:abstractNumId w:val="8"/>
+  </w:num>
+  <w:num w:numId="9" w16cid:durableId="607853000">
+    <w:abstractNumId w:val="6"/>
+  </w:num>
+  <w:num w:numId="10" w16cid:durableId="2007780141">
+    <w:abstractNumId w:val="5"/>
   </w:num>
 </w:numbering>
 </file>
@@ -5028,6 +6881,24 @@
       <w:contextualSpacing/>
     </w:pPr>
   </w:style>
+  <w:style w:type="paragraph" w:styleId="NormalWeb">
+    <w:name w:val="Normal (Web)"/>
+    <w:basedOn w:val="Normal"/>
+    <w:uiPriority w:val="99"/>
+    <w:semiHidden/>
+    <w:unhideWhenUsed/>
+    <w:rsid w:val="00190670"/>
+    <w:pPr>
+      <w:spacing w:before="100" w:beforeAutospacing="1" w:after="100" w:afterAutospacing="1" w:line="240" w:lineRule="auto"/>
+    </w:pPr>
+    <w:rPr>
+      <w:rFonts w:ascii="Times New Roman" w:eastAsia="Times New Roman" w:hAnsi="Times New Roman" w:cs="Times New Roman"/>
+      <w:kern w:val="0"/>
+      <w:sz w:val="24"/>
+      <w:szCs w:val="24"/>
+      <w14:ligatures w14:val="none"/>
+    </w:rPr>
+  </w:style>
 </w:styles>
 </file>
 

</xml_diff>

<commit_message>
Update to the Thesis Document 29-30-023
</commit_message>
<xml_diff>
--- a/Administrative Documents/Learning Styles Questionnarie.docx
+++ b/Administrative Documents/Learning Styles Questionnarie.docx
@@ -2856,23 +2856,7 @@
           <w:sz w:val="24"/>
           <w:szCs w:val="24"/>
         </w:rPr>
-        <w:t xml:space="preserve">To find out which learning style corresponds to each </w:t>
-      </w:r>
-      <w:r>
-        <w:rPr>
-          <w:rFonts w:ascii="Arial" w:hAnsi="Arial" w:cs="Arial"/>
-          <w:sz w:val="24"/>
-          <w:szCs w:val="24"/>
-        </w:rPr>
-        <w:t>student?</w:t>
-      </w:r>
-      <w:r>
-        <w:rPr>
-          <w:rFonts w:ascii="Arial" w:hAnsi="Arial" w:cs="Arial"/>
-          <w:sz w:val="24"/>
-          <w:szCs w:val="24"/>
-        </w:rPr>
-        <w:t xml:space="preserve"> </w:t>
+        <w:t xml:space="preserve">To find out which learning style corresponds to each student? </w:t>
       </w:r>
       <w:proofErr w:type="gramStart"/>
       <w:r>
@@ -2890,58 +2874,42 @@
           <w:sz w:val="24"/>
           <w:szCs w:val="24"/>
         </w:rPr>
-        <w:t xml:space="preserve"> results for each of the six types are totaled, </w:t>
-      </w:r>
-      <w:r>
-        <w:rPr>
-          <w:rFonts w:ascii="Arial" w:hAnsi="Arial" w:cs="Arial"/>
-          <w:sz w:val="24"/>
-          <w:szCs w:val="24"/>
-        </w:rPr>
-        <w:t>considering</w:t>
-      </w:r>
-      <w:r>
-        <w:rPr>
-          <w:rFonts w:ascii="Arial" w:hAnsi="Arial" w:cs="Arial"/>
-          <w:sz w:val="24"/>
-          <w:szCs w:val="24"/>
-        </w:rPr>
-        <w:t xml:space="preserve"> that the numerical values that will be used will be those </w:t>
-      </w:r>
-      <w:r>
-        <w:rPr>
-          <w:rFonts w:ascii="Arial" w:hAnsi="Arial" w:cs="Arial"/>
-          <w:sz w:val="24"/>
-          <w:szCs w:val="24"/>
-        </w:rPr>
-        <w:t>at</w:t>
-      </w:r>
-      <w:r>
-        <w:rPr>
-          <w:rFonts w:ascii="Arial" w:hAnsi="Arial" w:cs="Arial"/>
-          <w:sz w:val="24"/>
-          <w:szCs w:val="24"/>
-        </w:rPr>
-        <w:t xml:space="preserve"> (1), Totally Disagree; (2), Moderately disagree; (3), Undecided; (4) Moderately agree and (5), Totally agree.</w:t>
-      </w:r>
-    </w:p>
-    <w:p>
-      <w:pPr>
-        <w:spacing w:line="360" w:lineRule="auto"/>
-        <w:jc w:val="both"/>
-        <w:rPr>
-          <w:rFonts w:ascii="Arial" w:hAnsi="Arial" w:cs="Arial"/>
-          <w:sz w:val="24"/>
-          <w:szCs w:val="24"/>
-        </w:rPr>
-      </w:pPr>
-      <w:r>
-        <w:rPr>
-          <w:rFonts w:ascii="Arial" w:hAnsi="Arial" w:cs="Arial"/>
-          <w:sz w:val="24"/>
-          <w:szCs w:val="24"/>
-        </w:rPr>
-        <w:t>First, each of the scores entered by the student for the different Learning Styles are added, considering their respective questions. Then the average of the student responses to each of the styles will be taken, and using 3-5 decimal places, the standard of these will be obtained, and with that, a specific learning style will be assigned, which will then be shown on a different screen, with the following texts:</w:t>
+        <w:t xml:space="preserve"> results for each of the six types are totaled, considering that the numerical values that will be used will be those at (1), Totally Disagree; (2), Moderately disagree; (3), Undecided; (4) Moderately agree and (5), Totally agree.</w:t>
+      </w:r>
+    </w:p>
+    <w:p>
+      <w:pPr>
+        <w:spacing w:line="360" w:lineRule="auto"/>
+        <w:jc w:val="both"/>
+        <w:rPr>
+          <w:rFonts w:ascii="Arial" w:hAnsi="Arial" w:cs="Arial"/>
+          <w:sz w:val="24"/>
+          <w:szCs w:val="24"/>
+        </w:rPr>
+      </w:pPr>
+      <w:r>
+        <w:rPr>
+          <w:rFonts w:ascii="Arial" w:hAnsi="Arial" w:cs="Arial"/>
+          <w:sz w:val="24"/>
+          <w:szCs w:val="24"/>
+        </w:rPr>
+        <w:t>First, each of the scores entered by the student for the different Learning Styles are added, considering their respective questions. Then the average of the student responses to each of the styles will be taken, and using 3-5 decimal places, the standard of these will be obtained, and with that, a specific learning style will be assigned</w:t>
+      </w:r>
+      <w:r>
+        <w:rPr>
+          <w:rFonts w:ascii="Arial" w:hAnsi="Arial" w:cs="Arial"/>
+          <w:sz w:val="24"/>
+          <w:szCs w:val="24"/>
+        </w:rPr>
+        <w:t xml:space="preserve">. </w:t>
+      </w:r>
+      <w:r>
+        <w:rPr>
+          <w:rFonts w:ascii="Arial" w:hAnsi="Arial" w:cs="Arial"/>
+          <w:sz w:val="24"/>
+          <w:szCs w:val="24"/>
+        </w:rPr>
+        <w:t>which will then be shown on a different screen, with the following texts:</w:t>
       </w:r>
     </w:p>
     <w:p>
@@ -5306,7 +5274,7 @@
                           </pic:cNvPicPr>
                         </pic:nvPicPr>
                         <pic:blipFill>
-                          <a:blip r:embed="rId5" cstate="print">
+                          <a:blip r:embed="rId7" cstate="print">
                             <a:extLst>
                               <a:ext uri="{28A0092B-C50C-407E-A947-70E740481C1C}">
                                 <a14:useLocalDpi xmlns:a14="http://schemas.microsoft.com/office/drawing/2010/main" val="0"/>
@@ -5372,6 +5340,56 @@
     </w:sectPr>
   </w:body>
 </w:document>
+</file>
+
+<file path=word/endnotes.xml><?xml version="1.0" encoding="utf-8"?>
+<w:endnotes xmlns:wpc="http://schemas.microsoft.com/office/word/2010/wordprocessingCanvas" xmlns:cx="http://schemas.microsoft.com/office/drawing/2014/chartex" xmlns:cx1="http://schemas.microsoft.com/office/drawing/2015/9/8/chartex" xmlns:cx2="http://schemas.microsoft.com/office/drawing/2015/10/21/chartex" xmlns:cx3="http://schemas.microsoft.com/office/drawing/2016/5/9/chartex" xmlns:cx4="http://schemas.microsoft.com/office/drawing/2016/5/10/chartex" xmlns:cx5="http://schemas.microsoft.com/office/drawing/2016/5/11/chartex" xmlns:cx6="http://schemas.microsoft.com/office/drawing/2016/5/12/chartex" xmlns:cx7="http://schemas.microsoft.com/office/drawing/2016/5/13/chartex" xmlns:cx8="http://schemas.microsoft.com/office/drawing/2016/5/14/chartex" xmlns:mc="http://schemas.openxmlformats.org/markup-compatibility/2006" xmlns:aink="http://schemas.microsoft.com/office/drawing/2016/ink" xmlns:am3d="http://schemas.microsoft.com/office/drawing/2017/model3d" xmlns:o="urn:schemas-microsoft-com:office:office" xmlns:oel="http://schemas.microsoft.com/office/2019/extlst" xmlns:r="http://schemas.openxmlformats.org/officeDocument/2006/relationships" xmlns:m="http://schemas.openxmlformats.org/officeDocument/2006/math" xmlns:v="urn:schemas-microsoft-com:vml" xmlns:wp14="http://schemas.microsoft.com/office/word/2010/wordprocessingDrawing" xmlns:wp="http://schemas.openxmlformats.org/drawingml/2006/wordprocessingDrawing" xmlns:w10="urn:schemas-microsoft-com:office:word" xmlns:w="http://schemas.openxmlformats.org/wordprocessingml/2006/main" xmlns:w14="http://schemas.microsoft.com/office/word/2010/wordml" xmlns:w15="http://schemas.microsoft.com/office/word/2012/wordml" xmlns:w16cex="http://schemas.microsoft.com/office/word/2018/wordml/cex" xmlns:w16cid="http://schemas.microsoft.com/office/word/2016/wordml/cid" xmlns:w16="http://schemas.microsoft.com/office/word/2018/wordml" xmlns:w16sdtdh="http://schemas.microsoft.com/office/word/2020/wordml/sdtdatahash" xmlns:w16se="http://schemas.microsoft.com/office/word/2015/wordml/symex" xmlns:wpg="http://schemas.microsoft.com/office/word/2010/wordprocessingGroup" xmlns:wpi="http://schemas.microsoft.com/office/word/2010/wordprocessingInk" xmlns:wne="http://schemas.microsoft.com/office/word/2006/wordml" xmlns:wps="http://schemas.microsoft.com/office/word/2010/wordprocessingShape" mc:Ignorable="w14 w15 w16se w16cid w16 w16cex w16sdtdh wp14">
+  <w:endnote w:type="separator" w:id="-1">
+    <w:p>
+      <w:pPr>
+        <w:spacing w:after="0" w:line="240" w:lineRule="auto"/>
+      </w:pPr>
+      <w:r>
+        <w:separator/>
+      </w:r>
+    </w:p>
+  </w:endnote>
+  <w:endnote w:type="continuationSeparator" w:id="0">
+    <w:p>
+      <w:pPr>
+        <w:spacing w:after="0" w:line="240" w:lineRule="auto"/>
+      </w:pPr>
+      <w:r>
+        <w:continuationSeparator/>
+      </w:r>
+    </w:p>
+  </w:endnote>
+</w:endnotes>
+</file>
+
+<file path=word/footnotes.xml><?xml version="1.0" encoding="utf-8"?>
+<w:footnotes xmlns:wpc="http://schemas.microsoft.com/office/word/2010/wordprocessingCanvas" xmlns:cx="http://schemas.microsoft.com/office/drawing/2014/chartex" xmlns:cx1="http://schemas.microsoft.com/office/drawing/2015/9/8/chartex" xmlns:cx2="http://schemas.microsoft.com/office/drawing/2015/10/21/chartex" xmlns:cx3="http://schemas.microsoft.com/office/drawing/2016/5/9/chartex" xmlns:cx4="http://schemas.microsoft.com/office/drawing/2016/5/10/chartex" xmlns:cx5="http://schemas.microsoft.com/office/drawing/2016/5/11/chartex" xmlns:cx6="http://schemas.microsoft.com/office/drawing/2016/5/12/chartex" xmlns:cx7="http://schemas.microsoft.com/office/drawing/2016/5/13/chartex" xmlns:cx8="http://schemas.microsoft.com/office/drawing/2016/5/14/chartex" xmlns:mc="http://schemas.openxmlformats.org/markup-compatibility/2006" xmlns:aink="http://schemas.microsoft.com/office/drawing/2016/ink" xmlns:am3d="http://schemas.microsoft.com/office/drawing/2017/model3d" xmlns:o="urn:schemas-microsoft-com:office:office" xmlns:oel="http://schemas.microsoft.com/office/2019/extlst" xmlns:r="http://schemas.openxmlformats.org/officeDocument/2006/relationships" xmlns:m="http://schemas.openxmlformats.org/officeDocument/2006/math" xmlns:v="urn:schemas-microsoft-com:vml" xmlns:wp14="http://schemas.microsoft.com/office/word/2010/wordprocessingDrawing" xmlns:wp="http://schemas.openxmlformats.org/drawingml/2006/wordprocessingDrawing" xmlns:w10="urn:schemas-microsoft-com:office:word" xmlns:w="http://schemas.openxmlformats.org/wordprocessingml/2006/main" xmlns:w14="http://schemas.microsoft.com/office/word/2010/wordml" xmlns:w15="http://schemas.microsoft.com/office/word/2012/wordml" xmlns:w16cex="http://schemas.microsoft.com/office/word/2018/wordml/cex" xmlns:w16cid="http://schemas.microsoft.com/office/word/2016/wordml/cid" xmlns:w16="http://schemas.microsoft.com/office/word/2018/wordml" xmlns:w16sdtdh="http://schemas.microsoft.com/office/word/2020/wordml/sdtdatahash" xmlns:w16se="http://schemas.microsoft.com/office/word/2015/wordml/symex" xmlns:wpg="http://schemas.microsoft.com/office/word/2010/wordprocessingGroup" xmlns:wpi="http://schemas.microsoft.com/office/word/2010/wordprocessingInk" xmlns:wne="http://schemas.microsoft.com/office/word/2006/wordml" xmlns:wps="http://schemas.microsoft.com/office/word/2010/wordprocessingShape" mc:Ignorable="w14 w15 w16se w16cid w16 w16cex w16sdtdh wp14">
+  <w:footnote w:type="separator" w:id="-1">
+    <w:p>
+      <w:pPr>
+        <w:spacing w:after="0" w:line="240" w:lineRule="auto"/>
+      </w:pPr>
+      <w:r>
+        <w:separator/>
+      </w:r>
+    </w:p>
+  </w:footnote>
+  <w:footnote w:type="continuationSeparator" w:id="0">
+    <w:p>
+      <w:pPr>
+        <w:spacing w:after="0" w:line="240" w:lineRule="auto"/>
+      </w:pPr>
+      <w:r>
+        <w:continuationSeparator/>
+      </w:r>
+    </w:p>
+  </w:footnote>
+</w:footnotes>
 </file>
 
 <file path=word/numbering.xml><?xml version="1.0" encoding="utf-8"?>
@@ -6813,6 +6831,7 @@
   <w:style w:type="character" w:default="1" w:styleId="DefaultParagraphFont">
     <w:name w:val="Default Paragraph Font"/>
     <w:uiPriority w:val="1"/>
+    <w:semiHidden/>
     <w:unhideWhenUsed/>
   </w:style>
   <w:style w:type="table" w:default="1" w:styleId="TableNormal">
@@ -6898,6 +6917,50 @@
       <w:szCs w:val="24"/>
       <w14:ligatures w14:val="none"/>
     </w:rPr>
+  </w:style>
+  <w:style w:type="paragraph" w:styleId="Header">
+    <w:name w:val="header"/>
+    <w:basedOn w:val="Normal"/>
+    <w:link w:val="HeaderChar"/>
+    <w:uiPriority w:val="99"/>
+    <w:unhideWhenUsed/>
+    <w:rsid w:val="0063771C"/>
+    <w:pPr>
+      <w:tabs>
+        <w:tab w:val="center" w:pos="4680"/>
+        <w:tab w:val="right" w:pos="9360"/>
+      </w:tabs>
+      <w:spacing w:after="0" w:line="240" w:lineRule="auto"/>
+    </w:pPr>
+  </w:style>
+  <w:style w:type="character" w:customStyle="1" w:styleId="HeaderChar">
+    <w:name w:val="Header Char"/>
+    <w:basedOn w:val="DefaultParagraphFont"/>
+    <w:link w:val="Header"/>
+    <w:uiPriority w:val="99"/>
+    <w:rsid w:val="0063771C"/>
+  </w:style>
+  <w:style w:type="paragraph" w:styleId="Footer">
+    <w:name w:val="footer"/>
+    <w:basedOn w:val="Normal"/>
+    <w:link w:val="FooterChar"/>
+    <w:uiPriority w:val="99"/>
+    <w:unhideWhenUsed/>
+    <w:rsid w:val="0063771C"/>
+    <w:pPr>
+      <w:tabs>
+        <w:tab w:val="center" w:pos="4680"/>
+        <w:tab w:val="right" w:pos="9360"/>
+      </w:tabs>
+      <w:spacing w:after="0" w:line="240" w:lineRule="auto"/>
+    </w:pPr>
+  </w:style>
+  <w:style w:type="character" w:customStyle="1" w:styleId="FooterChar">
+    <w:name w:val="Footer Char"/>
+    <w:basedOn w:val="DefaultParagraphFont"/>
+    <w:link w:val="Footer"/>
+    <w:uiPriority w:val="99"/>
+    <w:rsid w:val="0063771C"/>
   </w:style>
 </w:styles>
 </file>

</xml_diff>